<commit_message>
delete import package yang tidak terpakai dan update style templates SPB
</commit_message>
<xml_diff>
--- a/public/templates/template_surat_permintaan_barang.docx
+++ b/public/templates/template_surat_permintaan_barang.docx
@@ -338,24 +338,27 @@
     </w:p>
     <w:tbl>
       <w:tblPr>
-        <w:tblW w:w="16926" w:type="dxa"/>
+        <w:tblW w:w="18865" w:type="dxa"/>
         <w:tblInd w:w="-885" w:type="dxa"/>
         <w:tblLook w:val="04A0" w:firstRow="1" w:lastRow="0" w:firstColumn="1" w:lastColumn="0" w:noHBand="0" w:noVBand="1"/>
       </w:tblPr>
       <w:tblGrid>
         <w:gridCol w:w="790"/>
         <w:gridCol w:w="1811"/>
-        <w:gridCol w:w="2078"/>
+        <w:gridCol w:w="2361"/>
         <w:gridCol w:w="703"/>
-        <w:gridCol w:w="3049"/>
-        <w:gridCol w:w="1491"/>
-        <w:gridCol w:w="1196"/>
+        <w:gridCol w:w="3686"/>
+        <w:gridCol w:w="1424"/>
+        <w:gridCol w:w="1276"/>
         <w:gridCol w:w="1206"/>
         <w:gridCol w:w="1196"/>
-        <w:gridCol w:w="841"/>
-        <w:gridCol w:w="828"/>
-        <w:gridCol w:w="1501"/>
-        <w:gridCol w:w="506"/>
+        <w:gridCol w:w="999"/>
+        <w:gridCol w:w="1196"/>
+        <w:gridCol w:w="8"/>
+        <w:gridCol w:w="1493"/>
+        <w:gridCol w:w="8"/>
+        <w:gridCol w:w="700"/>
+        <w:gridCol w:w="8"/>
       </w:tblGrid>
       <w:tr>
         <w:trPr>
@@ -449,7 +452,7 @@
         </w:tc>
         <w:tc>
           <w:tcPr>
-            <w:tcW w:w="2078" w:type="dxa"/>
+            <w:tcW w:w="2361" w:type="dxa"/>
             <w:vMerge w:val="restart"/>
             <w:tcBorders>
               <w:top w:val="single" w:sz="4" w:space="0" w:color="auto"/>
@@ -508,6 +511,7 @@
           <w:p>
             <w:pPr>
               <w:spacing w:after="0" w:line="240" w:lineRule="auto"/>
+              <w:jc w:val="center"/>
               <w:rPr>
                 <w:rFonts w:ascii="Tahoma" w:eastAsia="Times New Roman" w:hAnsi="Tahoma" w:cs="Tahoma"/>
                 <w:color w:val="000000"/>
@@ -534,7 +538,7 @@
         </w:tc>
         <w:tc>
           <w:tcPr>
-            <w:tcW w:w="3049" w:type="dxa"/>
+            <w:tcW w:w="3686" w:type="dxa"/>
             <w:vMerge w:val="restart"/>
             <w:tcBorders>
               <w:top w:val="single" w:sz="4" w:space="0" w:color="auto"/>
@@ -591,7 +595,7 @@
         </w:tc>
         <w:tc>
           <w:tcPr>
-            <w:tcW w:w="2687" w:type="dxa"/>
+            <w:tcW w:w="2700" w:type="dxa"/>
             <w:gridSpan w:val="2"/>
             <w:tcBorders>
               <w:top w:val="single" w:sz="4" w:space="0" w:color="auto"/>
@@ -731,8 +735,8 @@
         </w:tc>
         <w:tc>
           <w:tcPr>
-            <w:tcW w:w="1669" w:type="dxa"/>
-            <w:gridSpan w:val="2"/>
+            <w:tcW w:w="2203" w:type="dxa"/>
+            <w:gridSpan w:val="3"/>
             <w:tcBorders>
               <w:top w:val="single" w:sz="4" w:space="0" w:color="auto"/>
               <w:left w:val="single" w:sz="4" w:space="0" w:color="auto"/>
@@ -825,7 +829,7 @@
         <w:tc>
           <w:tcPr>
             <w:tcW w:w="1501" w:type="dxa"/>
-            <w:vMerge w:val="restart"/>
+            <w:gridSpan w:val="2"/>
             <w:tcBorders>
               <w:top w:val="single" w:sz="4" w:space="0" w:color="auto"/>
               <w:left w:val="single" w:sz="4" w:space="0" w:color="auto"/>
@@ -869,8 +873,8 @@
         </w:tc>
         <w:tc>
           <w:tcPr>
-            <w:tcW w:w="236" w:type="dxa"/>
-            <w:vMerge w:val="restart"/>
+            <w:tcW w:w="708" w:type="dxa"/>
+            <w:gridSpan w:val="2"/>
             <w:tcBorders>
               <w:top w:val="single" w:sz="4" w:space="0" w:color="auto"/>
               <w:left w:val="single" w:sz="4" w:space="0" w:color="auto"/>
@@ -913,6 +917,8 @@
       </w:tr>
       <w:tr>
         <w:trPr>
+          <w:gridAfter w:val="1"/>
+          <w:wAfter w:w="8" w:type="dxa"/>
           <w:trHeight w:val="290"/>
         </w:trPr>
         <w:tc>
@@ -973,7 +979,7 @@
         </w:tc>
         <w:tc>
           <w:tcPr>
-            <w:tcW w:w="2078" w:type="dxa"/>
+            <w:tcW w:w="2361" w:type="dxa"/>
             <w:vMerge/>
             <w:tcBorders>
               <w:top w:val="single" w:sz="4" w:space="0" w:color="auto"/>
@@ -1015,21 +1021,22 @@
           <w:p>
             <w:pPr>
               <w:spacing w:after="0" w:line="240" w:lineRule="auto"/>
-              <w:rPr>
-                <w:rFonts w:ascii="Tahoma" w:eastAsia="Times New Roman" w:hAnsi="Tahoma" w:cs="Tahoma"/>
-                <w:color w:val="000000"/>
-                <w:kern w:val="0"/>
-                <w:sz w:val="20"/>
-                <w:szCs w:val="20"/>
-                <w:lang w:eastAsia="en-ID"/>
-                <w14:ligatures w14:val="none"/>
-              </w:rPr>
-            </w:pPr>
-          </w:p>
-        </w:tc>
-        <w:tc>
-          <w:tcPr>
-            <w:tcW w:w="3049" w:type="dxa"/>
+              <w:jc w:val="center"/>
+              <w:rPr>
+                <w:rFonts w:ascii="Tahoma" w:eastAsia="Times New Roman" w:hAnsi="Tahoma" w:cs="Tahoma"/>
+                <w:color w:val="000000"/>
+                <w:kern w:val="0"/>
+                <w:sz w:val="20"/>
+                <w:szCs w:val="20"/>
+                <w:lang w:eastAsia="en-ID"/>
+                <w14:ligatures w14:val="none"/>
+              </w:rPr>
+            </w:pPr>
+          </w:p>
+        </w:tc>
+        <w:tc>
+          <w:tcPr>
+            <w:tcW w:w="3686" w:type="dxa"/>
             <w:vMerge/>
             <w:tcBorders>
               <w:top w:val="single" w:sz="4" w:space="0" w:color="auto"/>
@@ -1057,7 +1064,7 @@
         </w:tc>
         <w:tc>
           <w:tcPr>
-            <w:tcW w:w="1491" w:type="dxa"/>
+            <w:tcW w:w="1424" w:type="dxa"/>
             <w:tcBorders>
               <w:top w:val="nil"/>
               <w:left w:val="nil"/>
@@ -1101,7 +1108,7 @@
         </w:tc>
         <w:tc>
           <w:tcPr>
-            <w:tcW w:w="1196" w:type="dxa"/>
+            <w:tcW w:w="1276" w:type="dxa"/>
             <w:tcBorders>
               <w:top w:val="nil"/>
               <w:left w:val="nil"/>
@@ -1233,7 +1240,7 @@
         </w:tc>
         <w:tc>
           <w:tcPr>
-            <w:tcW w:w="841" w:type="dxa"/>
+            <w:tcW w:w="999" w:type="dxa"/>
             <w:tcBorders>
               <w:top w:val="single" w:sz="4" w:space="0" w:color="auto"/>
               <w:left w:val="single" w:sz="4" w:space="0" w:color="auto"/>
@@ -1273,7 +1280,7 @@
         </w:tc>
         <w:tc>
           <w:tcPr>
-            <w:tcW w:w="828" w:type="dxa"/>
+            <w:tcW w:w="1196" w:type="dxa"/>
             <w:tcBorders>
               <w:top w:val="single" w:sz="4" w:space="0" w:color="auto"/>
               <w:left w:val="single" w:sz="4" w:space="0" w:color="auto"/>
@@ -1314,7 +1321,7 @@
         <w:tc>
           <w:tcPr>
             <w:tcW w:w="1501" w:type="dxa"/>
-            <w:vMerge/>
+            <w:gridSpan w:val="2"/>
             <w:tcBorders>
               <w:top w:val="single" w:sz="4" w:space="0" w:color="auto"/>
               <w:left w:val="single" w:sz="4" w:space="0" w:color="auto"/>
@@ -1341,8 +1348,8 @@
         </w:tc>
         <w:tc>
           <w:tcPr>
-            <w:tcW w:w="236" w:type="dxa"/>
-            <w:vMerge/>
+            <w:tcW w:w="708" w:type="dxa"/>
+            <w:gridSpan w:val="2"/>
             <w:tcBorders>
               <w:top w:val="single" w:sz="4" w:space="0" w:color="auto"/>
               <w:left w:val="single" w:sz="4" w:space="0" w:color="auto"/>
@@ -1370,6 +1377,8 @@
       </w:tr>
       <w:tr>
         <w:trPr>
+          <w:gridAfter w:val="1"/>
+          <w:wAfter w:w="8" w:type="dxa"/>
           <w:trHeight w:val="290"/>
         </w:trPr>
         <w:tc>
@@ -1452,7 +1461,7 @@
         </w:tc>
         <w:tc>
           <w:tcPr>
-            <w:tcW w:w="2078" w:type="dxa"/>
+            <w:tcW w:w="2361" w:type="dxa"/>
             <w:tcBorders>
               <w:top w:val="single" w:sz="4" w:space="0" w:color="auto"/>
               <w:left w:val="single" w:sz="4" w:space="0" w:color="auto"/>
@@ -1530,7 +1539,7 @@
         </w:tc>
         <w:tc>
           <w:tcPr>
-            <w:tcW w:w="3049" w:type="dxa"/>
+            <w:tcW w:w="3686" w:type="dxa"/>
             <w:tcBorders>
               <w:top w:val="single" w:sz="4" w:space="0" w:color="auto"/>
               <w:left w:val="single" w:sz="4" w:space="0" w:color="auto"/>
@@ -1569,7 +1578,7 @@
         </w:tc>
         <w:tc>
           <w:tcPr>
-            <w:tcW w:w="1491" w:type="dxa"/>
+            <w:tcW w:w="1424" w:type="dxa"/>
             <w:tcBorders>
               <w:top w:val="nil"/>
               <w:left w:val="nil"/>
@@ -1610,7 +1619,7 @@
         </w:tc>
         <w:tc>
           <w:tcPr>
-            <w:tcW w:w="1196" w:type="dxa"/>
+            <w:tcW w:w="1276" w:type="dxa"/>
             <w:tcBorders>
               <w:top w:val="nil"/>
               <w:left w:val="nil"/>
@@ -1733,7 +1742,7 @@
         </w:tc>
         <w:tc>
           <w:tcPr>
-            <w:tcW w:w="841" w:type="dxa"/>
+            <w:tcW w:w="999" w:type="dxa"/>
             <w:tcBorders>
               <w:top w:val="single" w:sz="4" w:space="0" w:color="auto"/>
               <w:left w:val="single" w:sz="4" w:space="0" w:color="auto"/>
@@ -1771,7 +1780,7 @@
         </w:tc>
         <w:tc>
           <w:tcPr>
-            <w:tcW w:w="828" w:type="dxa"/>
+            <w:tcW w:w="1196" w:type="dxa"/>
             <w:tcBorders>
               <w:top w:val="single" w:sz="4" w:space="0" w:color="auto"/>
               <w:left w:val="single" w:sz="4" w:space="0" w:color="auto"/>
@@ -1810,6 +1819,7 @@
         <w:tc>
           <w:tcPr>
             <w:tcW w:w="1501" w:type="dxa"/>
+            <w:gridSpan w:val="2"/>
             <w:tcBorders>
               <w:top w:val="single" w:sz="4" w:space="0" w:color="auto"/>
               <w:left w:val="single" w:sz="4" w:space="0" w:color="auto"/>
@@ -1848,7 +1858,8 @@
         </w:tc>
         <w:tc>
           <w:tcPr>
-            <w:tcW w:w="236" w:type="dxa"/>
+            <w:tcW w:w="708" w:type="dxa"/>
+            <w:gridSpan w:val="2"/>
             <w:tcBorders>
               <w:top w:val="single" w:sz="4" w:space="0" w:color="auto"/>
               <w:left w:val="single" w:sz="4" w:space="0" w:color="auto"/>
@@ -1888,6 +1899,8 @@
       </w:tr>
       <w:tr>
         <w:trPr>
+          <w:gridAfter w:val="1"/>
+          <w:wAfter w:w="8" w:type="dxa"/>
           <w:trHeight w:val="290"/>
         </w:trPr>
         <w:tc>
@@ -1901,7 +1914,7 @@
             </w:tcBorders>
             <w:shd w:val="clear" w:color="auto" w:fill="auto"/>
             <w:noWrap/>
-            <w:vAlign w:val="bottom"/>
+            <w:vAlign w:val="center"/>
             <w:hideMark/>
           </w:tcPr>
           <w:p>
@@ -1939,7 +1952,7 @@
             </w:tcBorders>
             <w:shd w:val="clear" w:color="auto" w:fill="auto"/>
             <w:noWrap/>
-            <w:vAlign w:val="bottom"/>
+            <w:vAlign w:val="center"/>
             <w:hideMark/>
           </w:tcPr>
           <w:p>
@@ -1990,7 +2003,7 @@
         </w:tc>
         <w:tc>
           <w:tcPr>
-            <w:tcW w:w="2078" w:type="dxa"/>
+            <w:tcW w:w="2361" w:type="dxa"/>
             <w:tcBorders>
               <w:top w:val="nil"/>
               <w:left w:val="nil"/>
@@ -1999,7 +2012,7 @@
             </w:tcBorders>
             <w:shd w:val="clear" w:color="auto" w:fill="auto"/>
             <w:noWrap/>
-            <w:vAlign w:val="bottom"/>
+            <w:vAlign w:val="center"/>
             <w:hideMark/>
           </w:tcPr>
           <w:p>
@@ -2044,16 +2057,6 @@
                 <w14:ligatures w14:val="none"/>
               </w:rPr>
               <w:t>}</w:t>
-            </w:r>
-            <w:r>
-              <w:rPr>
-                <w:rFonts w:ascii="Tahoma" w:eastAsia="Times New Roman" w:hAnsi="Tahoma" w:cs="Tahoma"/>
-                <w:color w:val="000000"/>
-                <w:kern w:val="0"/>
-                <w:lang w:eastAsia="en-ID"/>
-                <w14:ligatures w14:val="none"/>
-              </w:rPr>
-              <w:t> </w:t>
             </w:r>
           </w:p>
         </w:tc>
@@ -2068,7 +2071,7 @@
             </w:tcBorders>
             <w:shd w:val="clear" w:color="auto" w:fill="auto"/>
             <w:noWrap/>
-            <w:vAlign w:val="bottom"/>
+            <w:vAlign w:val="center"/>
             <w:hideMark/>
           </w:tcPr>
           <w:p>
@@ -2082,21 +2085,11 @@
                 <w14:ligatures w14:val="none"/>
               </w:rPr>
             </w:pPr>
-            <w:r>
-              <w:rPr>
-                <w:rFonts w:ascii="Tahoma" w:eastAsia="Times New Roman" w:hAnsi="Tahoma" w:cs="Tahoma"/>
-                <w:color w:val="000000"/>
-                <w:kern w:val="0"/>
-                <w:lang w:eastAsia="en-ID"/>
-                <w14:ligatures w14:val="none"/>
-              </w:rPr>
-              <w:t> </w:t>
-            </w:r>
-          </w:p>
-        </w:tc>
-        <w:tc>
-          <w:tcPr>
-            <w:tcW w:w="3049" w:type="dxa"/>
+          </w:p>
+        </w:tc>
+        <w:tc>
+          <w:tcPr>
+            <w:tcW w:w="3686" w:type="dxa"/>
             <w:tcBorders>
               <w:top w:val="nil"/>
               <w:left w:val="nil"/>
@@ -2105,7 +2098,7 @@
             </w:tcBorders>
             <w:shd w:val="clear" w:color="auto" w:fill="auto"/>
             <w:noWrap/>
-            <w:vAlign w:val="bottom"/>
+            <w:vAlign w:val="center"/>
             <w:hideMark/>
           </w:tcPr>
           <w:p>
@@ -2127,16 +2120,6 @@
                 <w:lang w:eastAsia="en-ID"/>
                 <w14:ligatures w14:val="none"/>
               </w:rPr>
-              <w:t> </w:t>
-            </w:r>
-            <w:r>
-              <w:rPr>
-                <w:rFonts w:ascii="Tahoma" w:eastAsia="Times New Roman" w:hAnsi="Tahoma" w:cs="Tahoma"/>
-                <w:color w:val="000000"/>
-                <w:kern w:val="0"/>
-                <w:lang w:eastAsia="en-ID"/>
-                <w14:ligatures w14:val="none"/>
-              </w:rPr>
               <w:t>${</w:t>
             </w:r>
             <w:proofErr w:type="spellStart"/>
@@ -2165,7 +2148,7 @@
         </w:tc>
         <w:tc>
           <w:tcPr>
-            <w:tcW w:w="1491" w:type="dxa"/>
+            <w:tcW w:w="1424" w:type="dxa"/>
             <w:tcBorders>
               <w:top w:val="nil"/>
               <w:left w:val="nil"/>
@@ -2174,7 +2157,7 @@
             </w:tcBorders>
             <w:shd w:val="clear" w:color="auto" w:fill="auto"/>
             <w:noWrap/>
-            <w:vAlign w:val="bottom"/>
+            <w:vAlign w:val="center"/>
             <w:hideMark/>
           </w:tcPr>
           <w:p>
@@ -2238,7 +2221,7 @@
         </w:tc>
         <w:tc>
           <w:tcPr>
-            <w:tcW w:w="1196" w:type="dxa"/>
+            <w:tcW w:w="1276" w:type="dxa"/>
             <w:tcBorders>
               <w:top w:val="nil"/>
               <w:left w:val="nil"/>
@@ -2247,7 +2230,7 @@
             </w:tcBorders>
             <w:shd w:val="clear" w:color="auto" w:fill="auto"/>
             <w:noWrap/>
-            <w:vAlign w:val="bottom"/>
+            <w:vAlign w:val="center"/>
             <w:hideMark/>
           </w:tcPr>
           <w:p>
@@ -2307,7 +2290,7 @@
             </w:tcBorders>
             <w:shd w:val="clear" w:color="auto" w:fill="auto"/>
             <w:noWrap/>
-            <w:vAlign w:val="bottom"/>
+            <w:vAlign w:val="center"/>
             <w:hideMark/>
           </w:tcPr>
           <w:p>
@@ -2367,7 +2350,7 @@
             </w:tcBorders>
             <w:shd w:val="clear" w:color="auto" w:fill="auto"/>
             <w:noWrap/>
-            <w:vAlign w:val="bottom"/>
+            <w:vAlign w:val="center"/>
             <w:hideMark/>
           </w:tcPr>
           <w:p>
@@ -2418,55 +2401,90 @@
         </w:tc>
         <w:tc>
           <w:tcPr>
-            <w:tcW w:w="841" w:type="dxa"/>
+            <w:tcW w:w="999" w:type="dxa"/>
             <w:tcBorders>
               <w:top w:val="nil"/>
               <w:left w:val="nil"/>
               <w:bottom w:val="single" w:sz="4" w:space="0" w:color="auto"/>
               <w:right w:val="single" w:sz="4" w:space="0" w:color="auto"/>
             </w:tcBorders>
-          </w:tcPr>
-          <w:p>
-            <w:pPr>
-              <w:spacing w:after="0" w:line="240" w:lineRule="auto"/>
-              <w:jc w:val="center"/>
-              <w:rPr>
-                <w:rFonts w:ascii="Tahoma" w:eastAsia="Times New Roman" w:hAnsi="Tahoma" w:cs="Tahoma"/>
-                <w:color w:val="000000"/>
-                <w:kern w:val="0"/>
-                <w:lang w:eastAsia="en-ID"/>
-                <w14:ligatures w14:val="none"/>
-              </w:rPr>
-            </w:pPr>
-          </w:p>
-        </w:tc>
-        <w:tc>
-          <w:tcPr>
-            <w:tcW w:w="828" w:type="dxa"/>
+            <w:vAlign w:val="center"/>
+          </w:tcPr>
+          <w:p>
+            <w:pPr>
+              <w:spacing w:after="0" w:line="240" w:lineRule="auto"/>
+              <w:jc w:val="center"/>
+              <w:rPr>
+                <w:rFonts w:ascii="Tahoma" w:eastAsia="Times New Roman" w:hAnsi="Tahoma" w:cs="Tahoma"/>
+                <w:color w:val="000000"/>
+                <w:kern w:val="0"/>
+                <w:lang w:eastAsia="en-ID"/>
+                <w14:ligatures w14:val="none"/>
+              </w:rPr>
+            </w:pPr>
+          </w:p>
+        </w:tc>
+        <w:tc>
+          <w:tcPr>
+            <w:tcW w:w="1196" w:type="dxa"/>
             <w:tcBorders>
               <w:top w:val="single" w:sz="4" w:space="0" w:color="auto"/>
               <w:left w:val="single" w:sz="4" w:space="0" w:color="auto"/>
               <w:bottom w:val="single" w:sz="4" w:space="0" w:color="auto"/>
               <w:right w:val="single" w:sz="4" w:space="0" w:color="auto"/>
             </w:tcBorders>
-          </w:tcPr>
-          <w:p>
-            <w:pPr>
-              <w:spacing w:after="0" w:line="240" w:lineRule="auto"/>
-              <w:jc w:val="center"/>
-              <w:rPr>
-                <w:rFonts w:ascii="Tahoma" w:eastAsia="Times New Roman" w:hAnsi="Tahoma" w:cs="Tahoma"/>
-                <w:color w:val="000000"/>
-                <w:kern w:val="0"/>
-                <w:lang w:eastAsia="en-ID"/>
-                <w14:ligatures w14:val="none"/>
-              </w:rPr>
-            </w:pPr>
+            <w:vAlign w:val="center"/>
+          </w:tcPr>
+          <w:p>
+            <w:pPr>
+              <w:spacing w:after="0" w:line="240" w:lineRule="auto"/>
+              <w:jc w:val="center"/>
+              <w:rPr>
+                <w:rFonts w:ascii="Tahoma" w:eastAsia="Times New Roman" w:hAnsi="Tahoma" w:cs="Tahoma"/>
+                <w:color w:val="000000"/>
+                <w:kern w:val="0"/>
+                <w:lang w:eastAsia="en-ID"/>
+                <w14:ligatures w14:val="none"/>
+              </w:rPr>
+            </w:pPr>
+            <w:r>
+              <w:rPr>
+                <w:rFonts w:ascii="Tahoma" w:eastAsia="Times New Roman" w:hAnsi="Tahoma" w:cs="Tahoma"/>
+                <w:color w:val="000000"/>
+                <w:kern w:val="0"/>
+                <w:lang w:eastAsia="en-ID"/>
+                <w14:ligatures w14:val="none"/>
+              </w:rPr>
+              <w:t>${</w:t>
+            </w:r>
+            <w:proofErr w:type="spellStart"/>
+            <w:r>
+              <w:rPr>
+                <w:rFonts w:ascii="Tahoma" w:eastAsia="Times New Roman" w:hAnsi="Tahoma" w:cs="Tahoma"/>
+                <w:color w:val="000000"/>
+                <w:kern w:val="0"/>
+                <w:lang w:eastAsia="en-ID"/>
+                <w14:ligatures w14:val="none"/>
+              </w:rPr>
+              <w:t>satuan</w:t>
+            </w:r>
+            <w:proofErr w:type="spellEnd"/>
+            <w:r>
+              <w:rPr>
+                <w:rFonts w:ascii="Tahoma" w:eastAsia="Times New Roman" w:hAnsi="Tahoma" w:cs="Tahoma"/>
+                <w:color w:val="000000"/>
+                <w:kern w:val="0"/>
+                <w:lang w:eastAsia="en-ID"/>
+                <w14:ligatures w14:val="none"/>
+              </w:rPr>
+              <w:t>}</w:t>
+            </w:r>
           </w:p>
         </w:tc>
         <w:tc>
           <w:tcPr>
             <w:tcW w:w="1501" w:type="dxa"/>
+            <w:gridSpan w:val="2"/>
             <w:tcBorders>
               <w:top w:val="single" w:sz="4" w:space="0" w:color="auto"/>
               <w:left w:val="single" w:sz="4" w:space="0" w:color="auto"/>
@@ -2475,7 +2493,7 @@
             </w:tcBorders>
             <w:shd w:val="clear" w:color="auto" w:fill="auto"/>
             <w:noWrap/>
-            <w:vAlign w:val="bottom"/>
+            <w:vAlign w:val="center"/>
             <w:hideMark/>
           </w:tcPr>
           <w:p>
@@ -2526,7 +2544,8 @@
         </w:tc>
         <w:tc>
           <w:tcPr>
-            <w:tcW w:w="236" w:type="dxa"/>
+            <w:tcW w:w="708" w:type="dxa"/>
+            <w:gridSpan w:val="2"/>
             <w:tcBorders>
               <w:top w:val="nil"/>
               <w:left w:val="nil"/>
@@ -2615,8 +2634,8 @@
     <w:tbl>
       <w:tblPr>
         <w:tblStyle w:val="TableGrid"/>
-        <w:tblW w:w="0" w:type="auto"/>
-        <w:tblInd w:w="10031" w:type="dxa"/>
+        <w:tblW w:w="3969" w:type="dxa"/>
+        <w:tblInd w:w="13575" w:type="dxa"/>
         <w:tblBorders>
           <w:top w:val="none" w:sz="0" w:space="0" w:color="auto"/>
           <w:left w:val="none" w:sz="0" w:space="0" w:color="auto"/>
@@ -2628,12 +2647,12 @@
         <w:tblLook w:val="04A0" w:firstRow="1" w:lastRow="0" w:firstColumn="1" w:lastColumn="0" w:noHBand="0" w:noVBand="1"/>
       </w:tblPr>
       <w:tblGrid>
-        <w:gridCol w:w="4143"/>
+        <w:gridCol w:w="3969"/>
       </w:tblGrid>
       <w:tr>
         <w:tc>
           <w:tcPr>
-            <w:tcW w:w="4143" w:type="dxa"/>
+            <w:tcW w:w="3969" w:type="dxa"/>
           </w:tcPr>
           <w:p>
             <w:pPr>
@@ -2674,7 +2693,7 @@
       <w:tr>
         <w:tc>
           <w:tcPr>
-            <w:tcW w:w="4143" w:type="dxa"/>
+            <w:tcW w:w="3969" w:type="dxa"/>
           </w:tcPr>
           <w:p>
             <w:pPr>
@@ -2711,7 +2730,7 @@
       <w:tr>
         <w:tc>
           <w:tcPr>
-            <w:tcW w:w="4143" w:type="dxa"/>
+            <w:tcW w:w="3969" w:type="dxa"/>
           </w:tcPr>
           <w:p>
             <w:pPr>
@@ -2758,7 +2777,7 @@
       <w:tr>
         <w:tc>
           <w:tcPr>
-            <w:tcW w:w="4143" w:type="dxa"/>
+            <w:tcW w:w="3969" w:type="dxa"/>
           </w:tcPr>
           <w:p>
             <w:pPr>
@@ -2781,7 +2800,7 @@
       <w:tr>
         <w:tc>
           <w:tcPr>
-            <w:tcW w:w="4143" w:type="dxa"/>
+            <w:tcW w:w="3969" w:type="dxa"/>
           </w:tcPr>
           <w:p>
             <w:pPr>
@@ -2818,8 +2837,8 @@
       </w:pPr>
     </w:p>
     <w:sectPr>
-      <w:pgSz w:w="16838" w:h="11906" w:orient="landscape"/>
-      <w:pgMar w:top="1440" w:right="1440" w:bottom="1440" w:left="1440" w:header="708" w:footer="708" w:gutter="0"/>
+      <w:pgSz w:w="20160" w:h="12240" w:orient="landscape" w:code="5"/>
+      <w:pgMar w:top="1134" w:right="1134" w:bottom="1134" w:left="1701" w:header="708" w:footer="708" w:gutter="0"/>
       <w:cols w:space="708"/>
       <w:docGrid w:linePitch="360"/>
     </w:sectPr>

</xml_diff>

<commit_message>
perbaikan HistoryBulanController dan laporan/bulan.blade.php
</commit_message>
<xml_diff>
--- a/public/templates/template_surat_permintaan_barang.docx
+++ b/public/templates/template_surat_permintaan_barang.docx
@@ -338,7 +338,7 @@
     </w:p>
     <w:tbl>
       <w:tblPr>
-        <w:tblW w:w="18865" w:type="dxa"/>
+        <w:tblW w:w="18857" w:type="dxa"/>
         <w:tblInd w:w="-885" w:type="dxa"/>
         <w:tblLook w:val="04A0" w:firstRow="1" w:lastRow="0" w:firstColumn="1" w:lastColumn="0" w:noHBand="0" w:noVBand="1"/>
       </w:tblPr>
@@ -352,13 +352,10 @@
         <w:gridCol w:w="1276"/>
         <w:gridCol w:w="1206"/>
         <w:gridCol w:w="1196"/>
-        <w:gridCol w:w="999"/>
+        <w:gridCol w:w="853"/>
         <w:gridCol w:w="1196"/>
-        <w:gridCol w:w="8"/>
-        <w:gridCol w:w="1493"/>
-        <w:gridCol w:w="8"/>
-        <w:gridCol w:w="700"/>
-        <w:gridCol w:w="8"/>
+        <w:gridCol w:w="1501"/>
+        <w:gridCol w:w="854"/>
       </w:tblGrid>
       <w:tr>
         <w:trPr>
@@ -735,8 +732,8 @@
         </w:tc>
         <w:tc>
           <w:tcPr>
-            <w:tcW w:w="2203" w:type="dxa"/>
-            <w:gridSpan w:val="3"/>
+            <w:tcW w:w="2049" w:type="dxa"/>
+            <w:gridSpan w:val="2"/>
             <w:tcBorders>
               <w:top w:val="single" w:sz="4" w:space="0" w:color="auto"/>
               <w:left w:val="single" w:sz="4" w:space="0" w:color="auto"/>
@@ -829,11 +826,10 @@
         <w:tc>
           <w:tcPr>
             <w:tcW w:w="1501" w:type="dxa"/>
-            <w:gridSpan w:val="2"/>
+            <w:vMerge w:val="restart"/>
             <w:tcBorders>
               <w:top w:val="single" w:sz="4" w:space="0" w:color="auto"/>
               <w:left w:val="single" w:sz="4" w:space="0" w:color="auto"/>
-              <w:bottom w:val="single" w:sz="4" w:space="0" w:color="auto"/>
               <w:right w:val="single" w:sz="4" w:space="0" w:color="auto"/>
             </w:tcBorders>
             <w:shd w:val="clear" w:color="auto" w:fill="auto"/>
@@ -873,12 +869,11 @@
         </w:tc>
         <w:tc>
           <w:tcPr>
-            <w:tcW w:w="708" w:type="dxa"/>
-            <w:gridSpan w:val="2"/>
+            <w:tcW w:w="854" w:type="dxa"/>
+            <w:vMerge w:val="restart"/>
             <w:tcBorders>
               <w:top w:val="single" w:sz="4" w:space="0" w:color="auto"/>
               <w:left w:val="single" w:sz="4" w:space="0" w:color="auto"/>
-              <w:bottom w:val="single" w:sz="4" w:space="0" w:color="auto"/>
               <w:right w:val="single" w:sz="4" w:space="0" w:color="auto"/>
             </w:tcBorders>
             <w:shd w:val="clear" w:color="auto" w:fill="auto"/>
@@ -917,8 +912,6 @@
       </w:tr>
       <w:tr>
         <w:trPr>
-          <w:gridAfter w:val="1"/>
-          <w:wAfter w:w="8" w:type="dxa"/>
           <w:trHeight w:val="290"/>
         </w:trPr>
         <w:tc>
@@ -1240,7 +1233,7 @@
         </w:tc>
         <w:tc>
           <w:tcPr>
-            <w:tcW w:w="999" w:type="dxa"/>
+            <w:tcW w:w="853" w:type="dxa"/>
             <w:tcBorders>
               <w:top w:val="single" w:sz="4" w:space="0" w:color="auto"/>
               <w:left w:val="single" w:sz="4" w:space="0" w:color="auto"/>
@@ -1321,9 +1314,8 @@
         <w:tc>
           <w:tcPr>
             <w:tcW w:w="1501" w:type="dxa"/>
-            <w:gridSpan w:val="2"/>
-            <w:tcBorders>
-              <w:top w:val="single" w:sz="4" w:space="0" w:color="auto"/>
+            <w:vMerge/>
+            <w:tcBorders>
               <w:left w:val="single" w:sz="4" w:space="0" w:color="auto"/>
               <w:bottom w:val="single" w:sz="4" w:space="0" w:color="auto"/>
               <w:right w:val="single" w:sz="4" w:space="0" w:color="auto"/>
@@ -1348,10 +1340,9 @@
         </w:tc>
         <w:tc>
           <w:tcPr>
-            <w:tcW w:w="708" w:type="dxa"/>
-            <w:gridSpan w:val="2"/>
-            <w:tcBorders>
-              <w:top w:val="single" w:sz="4" w:space="0" w:color="auto"/>
+            <w:tcW w:w="854" w:type="dxa"/>
+            <w:vMerge/>
+            <w:tcBorders>
               <w:left w:val="single" w:sz="4" w:space="0" w:color="auto"/>
               <w:bottom w:val="single" w:sz="4" w:space="0" w:color="auto"/>
               <w:right w:val="single" w:sz="4" w:space="0" w:color="auto"/>
@@ -1377,8 +1368,6 @@
       </w:tr>
       <w:tr>
         <w:trPr>
-          <w:gridAfter w:val="1"/>
-          <w:wAfter w:w="8" w:type="dxa"/>
           <w:trHeight w:val="290"/>
         </w:trPr>
         <w:tc>
@@ -1742,7 +1731,7 @@
         </w:tc>
         <w:tc>
           <w:tcPr>
-            <w:tcW w:w="999" w:type="dxa"/>
+            <w:tcW w:w="853" w:type="dxa"/>
             <w:tcBorders>
               <w:top w:val="single" w:sz="4" w:space="0" w:color="auto"/>
               <w:left w:val="single" w:sz="4" w:space="0" w:color="auto"/>
@@ -1819,7 +1808,6 @@
         <w:tc>
           <w:tcPr>
             <w:tcW w:w="1501" w:type="dxa"/>
-            <w:gridSpan w:val="2"/>
             <w:tcBorders>
               <w:top w:val="single" w:sz="4" w:space="0" w:color="auto"/>
               <w:left w:val="single" w:sz="4" w:space="0" w:color="auto"/>
@@ -1858,8 +1846,7 @@
         </w:tc>
         <w:tc>
           <w:tcPr>
-            <w:tcW w:w="708" w:type="dxa"/>
-            <w:gridSpan w:val="2"/>
+            <w:tcW w:w="854" w:type="dxa"/>
             <w:tcBorders>
               <w:top w:val="single" w:sz="4" w:space="0" w:color="auto"/>
               <w:left w:val="single" w:sz="4" w:space="0" w:color="auto"/>
@@ -1899,8 +1886,6 @@
       </w:tr>
       <w:tr>
         <w:trPr>
-          <w:gridAfter w:val="1"/>
-          <w:wAfter w:w="8" w:type="dxa"/>
           <w:trHeight w:val="290"/>
         </w:trPr>
         <w:tc>
@@ -2401,7 +2386,7 @@
         </w:tc>
         <w:tc>
           <w:tcPr>
-            <w:tcW w:w="999" w:type="dxa"/>
+            <w:tcW w:w="853" w:type="dxa"/>
             <w:tcBorders>
               <w:top w:val="nil"/>
               <w:left w:val="nil"/>
@@ -2484,7 +2469,6 @@
         <w:tc>
           <w:tcPr>
             <w:tcW w:w="1501" w:type="dxa"/>
-            <w:gridSpan w:val="2"/>
             <w:tcBorders>
               <w:top w:val="single" w:sz="4" w:space="0" w:color="auto"/>
               <w:left w:val="single" w:sz="4" w:space="0" w:color="auto"/>
@@ -2544,8 +2528,7 @@
         </w:tc>
         <w:tc>
           <w:tcPr>
-            <w:tcW w:w="708" w:type="dxa"/>
-            <w:gridSpan w:val="2"/>
+            <w:tcW w:w="854" w:type="dxa"/>
             <w:tcBorders>
               <w:top w:val="nil"/>
               <w:left w:val="nil"/>

</xml_diff>

<commit_message>
perbaikan kode HistoryBulanController dan Perbaikan template SPB
</commit_message>
<xml_diff>
--- a/public/templates/template_surat_permintaan_barang.docx
+++ b/public/templates/template_surat_permintaan_barang.docx
@@ -338,38 +338,39 @@
     </w:p>
     <w:tbl>
       <w:tblPr>
-        <w:tblW w:w="18857" w:type="dxa"/>
+        <w:tblW w:w="18985" w:type="dxa"/>
         <w:tblInd w:w="-885" w:type="dxa"/>
+        <w:tblLayout w:type="fixed"/>
         <w:tblLook w:val="04A0" w:firstRow="1" w:lastRow="0" w:firstColumn="1" w:lastColumn="0" w:noHBand="0" w:noVBand="1"/>
       </w:tblPr>
       <w:tblGrid>
-        <w:gridCol w:w="790"/>
-        <w:gridCol w:w="1811"/>
-        <w:gridCol w:w="2361"/>
+        <w:gridCol w:w="1070"/>
+        <w:gridCol w:w="2091"/>
+        <w:gridCol w:w="2163"/>
         <w:gridCol w:w="703"/>
-        <w:gridCol w:w="3686"/>
-        <w:gridCol w:w="1424"/>
+        <w:gridCol w:w="2981"/>
+        <w:gridCol w:w="1341"/>
         <w:gridCol w:w="1276"/>
-        <w:gridCol w:w="1206"/>
-        <w:gridCol w:w="1196"/>
-        <w:gridCol w:w="853"/>
-        <w:gridCol w:w="1196"/>
-        <w:gridCol w:w="1501"/>
-        <w:gridCol w:w="854"/>
+        <w:gridCol w:w="1275"/>
+        <w:gridCol w:w="1276"/>
+        <w:gridCol w:w="992"/>
+        <w:gridCol w:w="1276"/>
+        <w:gridCol w:w="1134"/>
+        <w:gridCol w:w="1407"/>
       </w:tblGrid>
       <w:tr>
         <w:trPr>
-          <w:trHeight w:val="530"/>
+          <w:trHeight w:val="500"/>
         </w:trPr>
         <w:tc>
           <w:tcPr>
-            <w:tcW w:w="790" w:type="dxa"/>
+            <w:tcW w:w="1070" w:type="dxa"/>
             <w:vMerge w:val="restart"/>
             <w:tcBorders>
-              <w:top w:val="single" w:sz="4" w:space="0" w:color="auto"/>
-              <w:left w:val="single" w:sz="4" w:space="0" w:color="auto"/>
-              <w:bottom w:val="single" w:sz="4" w:space="0" w:color="auto"/>
-              <w:right w:val="single" w:sz="4" w:space="0" w:color="auto"/>
+              <w:top w:val="single" w:sz="8" w:space="0" w:color="auto"/>
+              <w:left w:val="single" w:sz="8" w:space="0" w:color="auto"/>
+              <w:bottom w:val="single" w:sz="8" w:space="0" w:color="000000"/>
+              <w:right w:val="single" w:sz="8" w:space="0" w:color="auto"/>
             </w:tcBorders>
             <w:shd w:val="clear" w:color="auto" w:fill="auto"/>
             <w:noWrap/>
@@ -406,13 +407,13 @@
         </w:tc>
         <w:tc>
           <w:tcPr>
-            <w:tcW w:w="1811" w:type="dxa"/>
+            <w:tcW w:w="2091" w:type="dxa"/>
             <w:vMerge w:val="restart"/>
             <w:tcBorders>
-              <w:top w:val="single" w:sz="4" w:space="0" w:color="auto"/>
-              <w:left w:val="single" w:sz="4" w:space="0" w:color="auto"/>
-              <w:bottom w:val="single" w:sz="4" w:space="0" w:color="auto"/>
-              <w:right w:val="single" w:sz="4" w:space="0" w:color="auto"/>
+              <w:top w:val="single" w:sz="8" w:space="0" w:color="auto"/>
+              <w:left w:val="single" w:sz="8" w:space="0" w:color="auto"/>
+              <w:bottom w:val="single" w:sz="8" w:space="0" w:color="000000"/>
+              <w:right w:val="single" w:sz="8" w:space="0" w:color="auto"/>
             </w:tcBorders>
             <w:shd w:val="clear" w:color="auto" w:fill="auto"/>
             <w:noWrap/>
@@ -449,13 +450,13 @@
         </w:tc>
         <w:tc>
           <w:tcPr>
-            <w:tcW w:w="2361" w:type="dxa"/>
+            <w:tcW w:w="2163" w:type="dxa"/>
             <w:vMerge w:val="restart"/>
             <w:tcBorders>
-              <w:top w:val="single" w:sz="4" w:space="0" w:color="auto"/>
-              <w:left w:val="single" w:sz="4" w:space="0" w:color="auto"/>
-              <w:bottom w:val="single" w:sz="4" w:space="0" w:color="auto"/>
-              <w:right w:val="single" w:sz="4" w:space="0" w:color="auto"/>
+              <w:top w:val="single" w:sz="8" w:space="0" w:color="auto"/>
+              <w:left w:val="single" w:sz="8" w:space="0" w:color="auto"/>
+              <w:bottom w:val="single" w:sz="8" w:space="0" w:color="000000"/>
+              <w:right w:val="single" w:sz="8" w:space="0" w:color="auto"/>
             </w:tcBorders>
             <w:shd w:val="clear" w:color="auto" w:fill="auto"/>
             <w:noWrap/>
@@ -495,10 +496,10 @@
             <w:tcW w:w="703" w:type="dxa"/>
             <w:vMerge w:val="restart"/>
             <w:tcBorders>
-              <w:top w:val="single" w:sz="4" w:space="0" w:color="auto"/>
-              <w:left w:val="single" w:sz="4" w:space="0" w:color="auto"/>
-              <w:bottom w:val="single" w:sz="4" w:space="0" w:color="auto"/>
-              <w:right w:val="single" w:sz="4" w:space="0" w:color="auto"/>
+              <w:top w:val="single" w:sz="8" w:space="0" w:color="auto"/>
+              <w:left w:val="single" w:sz="8" w:space="0" w:color="auto"/>
+              <w:bottom w:val="single" w:sz="8" w:space="0" w:color="000000"/>
+              <w:right w:val="single" w:sz="8" w:space="0" w:color="auto"/>
             </w:tcBorders>
             <w:shd w:val="clear" w:color="auto" w:fill="auto"/>
             <w:noWrap/>
@@ -535,13 +536,13 @@
         </w:tc>
         <w:tc>
           <w:tcPr>
-            <w:tcW w:w="3686" w:type="dxa"/>
+            <w:tcW w:w="2981" w:type="dxa"/>
             <w:vMerge w:val="restart"/>
             <w:tcBorders>
-              <w:top w:val="single" w:sz="4" w:space="0" w:color="auto"/>
-              <w:left w:val="single" w:sz="4" w:space="0" w:color="auto"/>
-              <w:bottom w:val="single" w:sz="4" w:space="0" w:color="auto"/>
-              <w:right w:val="single" w:sz="4" w:space="0" w:color="auto"/>
+              <w:top w:val="single" w:sz="8" w:space="0" w:color="auto"/>
+              <w:left w:val="single" w:sz="8" w:space="0" w:color="auto"/>
+              <w:bottom w:val="single" w:sz="8" w:space="0" w:color="000000"/>
+              <w:right w:val="single" w:sz="8" w:space="0" w:color="auto"/>
             </w:tcBorders>
             <w:shd w:val="clear" w:color="auto" w:fill="auto"/>
             <w:noWrap/>
@@ -592,13 +593,13 @@
         </w:tc>
         <w:tc>
           <w:tcPr>
-            <w:tcW w:w="2700" w:type="dxa"/>
+            <w:tcW w:w="2617" w:type="dxa"/>
             <w:gridSpan w:val="2"/>
             <w:tcBorders>
-              <w:top w:val="single" w:sz="4" w:space="0" w:color="auto"/>
+              <w:top w:val="single" w:sz="8" w:space="0" w:color="auto"/>
               <w:left w:val="nil"/>
-              <w:bottom w:val="single" w:sz="4" w:space="0" w:color="auto"/>
-              <w:right w:val="single" w:sz="4" w:space="0" w:color="auto"/>
+              <w:bottom w:val="single" w:sz="8" w:space="0" w:color="auto"/>
+              <w:right w:val="single" w:sz="8" w:space="0" w:color="000000"/>
             </w:tcBorders>
             <w:shd w:val="clear" w:color="auto" w:fill="auto"/>
             <w:vAlign w:val="center"/>
@@ -662,13 +663,13 @@
         </w:tc>
         <w:tc>
           <w:tcPr>
-            <w:tcW w:w="2402" w:type="dxa"/>
+            <w:tcW w:w="2551" w:type="dxa"/>
             <w:gridSpan w:val="2"/>
             <w:tcBorders>
-              <w:top w:val="single" w:sz="4" w:space="0" w:color="auto"/>
+              <w:top w:val="single" w:sz="8" w:space="0" w:color="auto"/>
               <w:left w:val="nil"/>
-              <w:bottom w:val="single" w:sz="4" w:space="0" w:color="auto"/>
-              <w:right w:val="single" w:sz="4" w:space="0" w:color="auto"/>
+              <w:bottom w:val="single" w:sz="8" w:space="0" w:color="auto"/>
+              <w:right w:val="single" w:sz="8" w:space="0" w:color="000000"/>
             </w:tcBorders>
             <w:shd w:val="clear" w:color="auto" w:fill="auto"/>
             <w:vAlign w:val="center"/>
@@ -732,14 +733,17 @@
         </w:tc>
         <w:tc>
           <w:tcPr>
-            <w:tcW w:w="2049" w:type="dxa"/>
+            <w:tcW w:w="2268" w:type="dxa"/>
             <w:gridSpan w:val="2"/>
             <w:tcBorders>
-              <w:top w:val="single" w:sz="4" w:space="0" w:color="auto"/>
-              <w:left w:val="single" w:sz="4" w:space="0" w:color="auto"/>
-              <w:bottom w:val="single" w:sz="4" w:space="0" w:color="auto"/>
-              <w:right w:val="single" w:sz="4" w:space="0" w:color="auto"/>
-            </w:tcBorders>
+              <w:top w:val="single" w:sz="8" w:space="0" w:color="auto"/>
+              <w:left w:val="nil"/>
+              <w:bottom w:val="single" w:sz="8" w:space="0" w:color="auto"/>
+              <w:right w:val="single" w:sz="8" w:space="0" w:color="000000"/>
+            </w:tcBorders>
+            <w:shd w:val="clear" w:color="auto" w:fill="auto"/>
+            <w:vAlign w:val="center"/>
+            <w:hideMark/>
           </w:tcPr>
           <w:p>
             <w:pPr>
@@ -825,12 +829,12 @@
         </w:tc>
         <w:tc>
           <w:tcPr>
-            <w:tcW w:w="1501" w:type="dxa"/>
-            <w:vMerge w:val="restart"/>
-            <w:tcBorders>
-              <w:top w:val="single" w:sz="4" w:space="0" w:color="auto"/>
-              <w:left w:val="single" w:sz="4" w:space="0" w:color="auto"/>
-              <w:right w:val="single" w:sz="4" w:space="0" w:color="auto"/>
+            <w:tcW w:w="1134" w:type="dxa"/>
+            <w:tcBorders>
+              <w:top w:val="single" w:sz="8" w:space="0" w:color="auto"/>
+              <w:left w:val="nil"/>
+              <w:bottom w:val="nil"/>
+              <w:right w:val="single" w:sz="8" w:space="0" w:color="auto"/>
             </w:tcBorders>
             <w:shd w:val="clear" w:color="auto" w:fill="auto"/>
             <w:noWrap/>
@@ -869,12 +873,12 @@
         </w:tc>
         <w:tc>
           <w:tcPr>
-            <w:tcW w:w="854" w:type="dxa"/>
-            <w:vMerge w:val="restart"/>
-            <w:tcBorders>
-              <w:top w:val="single" w:sz="4" w:space="0" w:color="auto"/>
-              <w:left w:val="single" w:sz="4" w:space="0" w:color="auto"/>
-              <w:right w:val="single" w:sz="4" w:space="0" w:color="auto"/>
+            <w:tcW w:w="1407" w:type="dxa"/>
+            <w:tcBorders>
+              <w:top w:val="single" w:sz="8" w:space="0" w:color="auto"/>
+              <w:left w:val="nil"/>
+              <w:bottom w:val="nil"/>
+              <w:right w:val="single" w:sz="8" w:space="0" w:color="auto"/>
             </w:tcBorders>
             <w:shd w:val="clear" w:color="auto" w:fill="auto"/>
             <w:noWrap/>
@@ -912,73 +916,73 @@
       </w:tr>
       <w:tr>
         <w:trPr>
-          <w:trHeight w:val="290"/>
+          <w:trHeight w:val="300"/>
         </w:trPr>
         <w:tc>
           <w:tcPr>
-            <w:tcW w:w="790" w:type="dxa"/>
+            <w:tcW w:w="1070" w:type="dxa"/>
             <w:vMerge/>
             <w:tcBorders>
-              <w:top w:val="single" w:sz="4" w:space="0" w:color="auto"/>
-              <w:left w:val="single" w:sz="4" w:space="0" w:color="auto"/>
-              <w:bottom w:val="single" w:sz="4" w:space="0" w:color="auto"/>
-              <w:right w:val="single" w:sz="4" w:space="0" w:color="auto"/>
-            </w:tcBorders>
-            <w:vAlign w:val="center"/>
-            <w:hideMark/>
-          </w:tcPr>
-          <w:p>
-            <w:pPr>
-              <w:spacing w:after="0" w:line="240" w:lineRule="auto"/>
-              <w:rPr>
-                <w:rFonts w:ascii="Tahoma" w:eastAsia="Times New Roman" w:hAnsi="Tahoma" w:cs="Tahoma"/>
-                <w:color w:val="000000"/>
-                <w:kern w:val="0"/>
-                <w:sz w:val="20"/>
-                <w:szCs w:val="20"/>
-                <w:lang w:eastAsia="en-ID"/>
-                <w14:ligatures w14:val="none"/>
-              </w:rPr>
-            </w:pPr>
-          </w:p>
-        </w:tc>
-        <w:tc>
-          <w:tcPr>
-            <w:tcW w:w="1811" w:type="dxa"/>
+              <w:top w:val="single" w:sz="8" w:space="0" w:color="auto"/>
+              <w:left w:val="single" w:sz="8" w:space="0" w:color="auto"/>
+              <w:bottom w:val="single" w:sz="8" w:space="0" w:color="000000"/>
+              <w:right w:val="single" w:sz="8" w:space="0" w:color="auto"/>
+            </w:tcBorders>
+            <w:vAlign w:val="center"/>
+            <w:hideMark/>
+          </w:tcPr>
+          <w:p>
+            <w:pPr>
+              <w:spacing w:after="0" w:line="240" w:lineRule="auto"/>
+              <w:rPr>
+                <w:rFonts w:ascii="Tahoma" w:eastAsia="Times New Roman" w:hAnsi="Tahoma" w:cs="Tahoma"/>
+                <w:color w:val="000000"/>
+                <w:kern w:val="0"/>
+                <w:sz w:val="20"/>
+                <w:szCs w:val="20"/>
+                <w:lang w:eastAsia="en-ID"/>
+                <w14:ligatures w14:val="none"/>
+              </w:rPr>
+            </w:pPr>
+          </w:p>
+        </w:tc>
+        <w:tc>
+          <w:tcPr>
+            <w:tcW w:w="2091" w:type="dxa"/>
             <w:vMerge/>
             <w:tcBorders>
-              <w:top w:val="single" w:sz="4" w:space="0" w:color="auto"/>
-              <w:left w:val="single" w:sz="4" w:space="0" w:color="auto"/>
-              <w:bottom w:val="single" w:sz="4" w:space="0" w:color="auto"/>
-              <w:right w:val="single" w:sz="4" w:space="0" w:color="auto"/>
-            </w:tcBorders>
-            <w:vAlign w:val="center"/>
-            <w:hideMark/>
-          </w:tcPr>
-          <w:p>
-            <w:pPr>
-              <w:spacing w:after="0" w:line="240" w:lineRule="auto"/>
-              <w:rPr>
-                <w:rFonts w:ascii="Tahoma" w:eastAsia="Times New Roman" w:hAnsi="Tahoma" w:cs="Tahoma"/>
-                <w:color w:val="000000"/>
-                <w:kern w:val="0"/>
-                <w:sz w:val="20"/>
-                <w:szCs w:val="20"/>
-                <w:lang w:eastAsia="en-ID"/>
-                <w14:ligatures w14:val="none"/>
-              </w:rPr>
-            </w:pPr>
-          </w:p>
-        </w:tc>
-        <w:tc>
-          <w:tcPr>
-            <w:tcW w:w="2361" w:type="dxa"/>
+              <w:top w:val="single" w:sz="8" w:space="0" w:color="auto"/>
+              <w:left w:val="single" w:sz="8" w:space="0" w:color="auto"/>
+              <w:bottom w:val="single" w:sz="8" w:space="0" w:color="000000"/>
+              <w:right w:val="single" w:sz="8" w:space="0" w:color="auto"/>
+            </w:tcBorders>
+            <w:vAlign w:val="center"/>
+            <w:hideMark/>
+          </w:tcPr>
+          <w:p>
+            <w:pPr>
+              <w:spacing w:after="0" w:line="240" w:lineRule="auto"/>
+              <w:rPr>
+                <w:rFonts w:ascii="Tahoma" w:eastAsia="Times New Roman" w:hAnsi="Tahoma" w:cs="Tahoma"/>
+                <w:color w:val="000000"/>
+                <w:kern w:val="0"/>
+                <w:sz w:val="20"/>
+                <w:szCs w:val="20"/>
+                <w:lang w:eastAsia="en-ID"/>
+                <w14:ligatures w14:val="none"/>
+              </w:rPr>
+            </w:pPr>
+          </w:p>
+        </w:tc>
+        <w:tc>
+          <w:tcPr>
+            <w:tcW w:w="2163" w:type="dxa"/>
             <w:vMerge/>
             <w:tcBorders>
-              <w:top w:val="single" w:sz="4" w:space="0" w:color="auto"/>
-              <w:left w:val="single" w:sz="4" w:space="0" w:color="auto"/>
-              <w:bottom w:val="single" w:sz="4" w:space="0" w:color="auto"/>
-              <w:right w:val="single" w:sz="4" w:space="0" w:color="auto"/>
+              <w:top w:val="single" w:sz="8" w:space="0" w:color="auto"/>
+              <w:left w:val="single" w:sz="8" w:space="0" w:color="auto"/>
+              <w:bottom w:val="single" w:sz="8" w:space="0" w:color="000000"/>
+              <w:right w:val="single" w:sz="8" w:space="0" w:color="auto"/>
             </w:tcBorders>
             <w:vAlign w:val="center"/>
             <w:hideMark/>
@@ -1003,66 +1007,65 @@
             <w:tcW w:w="703" w:type="dxa"/>
             <w:vMerge/>
             <w:tcBorders>
-              <w:top w:val="single" w:sz="4" w:space="0" w:color="auto"/>
-              <w:left w:val="single" w:sz="4" w:space="0" w:color="auto"/>
-              <w:bottom w:val="single" w:sz="4" w:space="0" w:color="auto"/>
-              <w:right w:val="single" w:sz="4" w:space="0" w:color="auto"/>
-            </w:tcBorders>
-            <w:vAlign w:val="center"/>
-            <w:hideMark/>
-          </w:tcPr>
-          <w:p>
-            <w:pPr>
-              <w:spacing w:after="0" w:line="240" w:lineRule="auto"/>
-              <w:jc w:val="center"/>
-              <w:rPr>
-                <w:rFonts w:ascii="Tahoma" w:eastAsia="Times New Roman" w:hAnsi="Tahoma" w:cs="Tahoma"/>
-                <w:color w:val="000000"/>
-                <w:kern w:val="0"/>
-                <w:sz w:val="20"/>
-                <w:szCs w:val="20"/>
-                <w:lang w:eastAsia="en-ID"/>
-                <w14:ligatures w14:val="none"/>
-              </w:rPr>
-            </w:pPr>
-          </w:p>
-        </w:tc>
-        <w:tc>
-          <w:tcPr>
-            <w:tcW w:w="3686" w:type="dxa"/>
+              <w:top w:val="single" w:sz="8" w:space="0" w:color="auto"/>
+              <w:left w:val="single" w:sz="8" w:space="0" w:color="auto"/>
+              <w:bottom w:val="single" w:sz="8" w:space="0" w:color="000000"/>
+              <w:right w:val="single" w:sz="8" w:space="0" w:color="auto"/>
+            </w:tcBorders>
+            <w:vAlign w:val="center"/>
+            <w:hideMark/>
+          </w:tcPr>
+          <w:p>
+            <w:pPr>
+              <w:spacing w:after="0" w:line="240" w:lineRule="auto"/>
+              <w:rPr>
+                <w:rFonts w:ascii="Tahoma" w:eastAsia="Times New Roman" w:hAnsi="Tahoma" w:cs="Tahoma"/>
+                <w:color w:val="000000"/>
+                <w:kern w:val="0"/>
+                <w:sz w:val="20"/>
+                <w:szCs w:val="20"/>
+                <w:lang w:eastAsia="en-ID"/>
+                <w14:ligatures w14:val="none"/>
+              </w:rPr>
+            </w:pPr>
+          </w:p>
+        </w:tc>
+        <w:tc>
+          <w:tcPr>
+            <w:tcW w:w="2981" w:type="dxa"/>
             <w:vMerge/>
             <w:tcBorders>
-              <w:top w:val="single" w:sz="4" w:space="0" w:color="auto"/>
-              <w:left w:val="single" w:sz="4" w:space="0" w:color="auto"/>
-              <w:bottom w:val="single" w:sz="4" w:space="0" w:color="auto"/>
-              <w:right w:val="single" w:sz="4" w:space="0" w:color="auto"/>
-            </w:tcBorders>
-            <w:vAlign w:val="center"/>
-            <w:hideMark/>
-          </w:tcPr>
-          <w:p>
-            <w:pPr>
-              <w:spacing w:after="0" w:line="240" w:lineRule="auto"/>
-              <w:rPr>
-                <w:rFonts w:ascii="Tahoma" w:eastAsia="Times New Roman" w:hAnsi="Tahoma" w:cs="Tahoma"/>
-                <w:color w:val="000000"/>
-                <w:kern w:val="0"/>
-                <w:sz w:val="20"/>
-                <w:szCs w:val="20"/>
-                <w:lang w:eastAsia="en-ID"/>
-                <w14:ligatures w14:val="none"/>
-              </w:rPr>
-            </w:pPr>
-          </w:p>
-        </w:tc>
-        <w:tc>
-          <w:tcPr>
-            <w:tcW w:w="1424" w:type="dxa"/>
+              <w:top w:val="single" w:sz="8" w:space="0" w:color="auto"/>
+              <w:left w:val="single" w:sz="8" w:space="0" w:color="auto"/>
+              <w:bottom w:val="single" w:sz="8" w:space="0" w:color="000000"/>
+              <w:right w:val="single" w:sz="8" w:space="0" w:color="auto"/>
+            </w:tcBorders>
+            <w:vAlign w:val="center"/>
+            <w:hideMark/>
+          </w:tcPr>
+          <w:p>
+            <w:pPr>
+              <w:spacing w:after="0" w:line="240" w:lineRule="auto"/>
+              <w:rPr>
+                <w:rFonts w:ascii="Tahoma" w:eastAsia="Times New Roman" w:hAnsi="Tahoma" w:cs="Tahoma"/>
+                <w:color w:val="000000"/>
+                <w:kern w:val="0"/>
+                <w:sz w:val="20"/>
+                <w:szCs w:val="20"/>
+                <w:lang w:eastAsia="en-ID"/>
+                <w14:ligatures w14:val="none"/>
+              </w:rPr>
+            </w:pPr>
+          </w:p>
+        </w:tc>
+        <w:tc>
+          <w:tcPr>
+            <w:tcW w:w="1341" w:type="dxa"/>
             <w:tcBorders>
               <w:top w:val="nil"/>
               <w:left w:val="nil"/>
-              <w:bottom w:val="single" w:sz="4" w:space="0" w:color="auto"/>
-              <w:right w:val="single" w:sz="4" w:space="0" w:color="auto"/>
+              <w:bottom w:val="single" w:sz="8" w:space="0" w:color="auto"/>
+              <w:right w:val="single" w:sz="8" w:space="0" w:color="auto"/>
             </w:tcBorders>
             <w:shd w:val="clear" w:color="auto" w:fill="auto"/>
             <w:noWrap/>
@@ -1105,8 +1108,8 @@
             <w:tcBorders>
               <w:top w:val="nil"/>
               <w:left w:val="nil"/>
-              <w:bottom w:val="single" w:sz="4" w:space="0" w:color="auto"/>
-              <w:right w:val="single" w:sz="4" w:space="0" w:color="auto"/>
+              <w:bottom w:val="single" w:sz="8" w:space="0" w:color="auto"/>
+              <w:right w:val="single" w:sz="8" w:space="0" w:color="auto"/>
             </w:tcBorders>
             <w:shd w:val="clear" w:color="auto" w:fill="auto"/>
             <w:noWrap/>
@@ -1145,12 +1148,12 @@
         </w:tc>
         <w:tc>
           <w:tcPr>
-            <w:tcW w:w="1206" w:type="dxa"/>
+            <w:tcW w:w="1275" w:type="dxa"/>
             <w:tcBorders>
               <w:top w:val="nil"/>
               <w:left w:val="nil"/>
-              <w:bottom w:val="single" w:sz="4" w:space="0" w:color="auto"/>
-              <w:right w:val="single" w:sz="4" w:space="0" w:color="auto"/>
+              <w:bottom w:val="single" w:sz="8" w:space="0" w:color="auto"/>
+              <w:right w:val="single" w:sz="8" w:space="0" w:color="auto"/>
             </w:tcBorders>
             <w:shd w:val="clear" w:color="auto" w:fill="auto"/>
             <w:noWrap/>
@@ -1189,12 +1192,12 @@
         </w:tc>
         <w:tc>
           <w:tcPr>
-            <w:tcW w:w="1196" w:type="dxa"/>
+            <w:tcW w:w="1276" w:type="dxa"/>
             <w:tcBorders>
               <w:top w:val="nil"/>
               <w:left w:val="nil"/>
-              <w:bottom w:val="single" w:sz="4" w:space="0" w:color="auto"/>
-              <w:right w:val="single" w:sz="4" w:space="0" w:color="auto"/>
+              <w:bottom w:val="single" w:sz="8" w:space="0" w:color="auto"/>
+              <w:right w:val="single" w:sz="8" w:space="0" w:color="auto"/>
             </w:tcBorders>
             <w:shd w:val="clear" w:color="auto" w:fill="auto"/>
             <w:noWrap/>
@@ -1233,13 +1236,16 @@
         </w:tc>
         <w:tc>
           <w:tcPr>
-            <w:tcW w:w="853" w:type="dxa"/>
-            <w:tcBorders>
-              <w:top w:val="single" w:sz="4" w:space="0" w:color="auto"/>
-              <w:left w:val="single" w:sz="4" w:space="0" w:color="auto"/>
-              <w:bottom w:val="single" w:sz="4" w:space="0" w:color="auto"/>
-              <w:right w:val="single" w:sz="4" w:space="0" w:color="auto"/>
-            </w:tcBorders>
+            <w:tcW w:w="992" w:type="dxa"/>
+            <w:tcBorders>
+              <w:top w:val="nil"/>
+              <w:left w:val="nil"/>
+              <w:bottom w:val="single" w:sz="8" w:space="0" w:color="auto"/>
+              <w:right w:val="single" w:sz="8" w:space="0" w:color="auto"/>
+            </w:tcBorders>
+            <w:shd w:val="clear" w:color="auto" w:fill="auto"/>
+            <w:vAlign w:val="center"/>
+            <w:hideMark/>
           </w:tcPr>
           <w:p>
             <w:pPr>
@@ -1273,13 +1279,16 @@
         </w:tc>
         <w:tc>
           <w:tcPr>
-            <w:tcW w:w="1196" w:type="dxa"/>
-            <w:tcBorders>
-              <w:top w:val="single" w:sz="4" w:space="0" w:color="auto"/>
-              <w:left w:val="single" w:sz="4" w:space="0" w:color="auto"/>
-              <w:bottom w:val="single" w:sz="4" w:space="0" w:color="auto"/>
-              <w:right w:val="single" w:sz="4" w:space="0" w:color="auto"/>
-            </w:tcBorders>
+            <w:tcW w:w="1276" w:type="dxa"/>
+            <w:tcBorders>
+              <w:top w:val="nil"/>
+              <w:left w:val="nil"/>
+              <w:bottom w:val="single" w:sz="8" w:space="0" w:color="auto"/>
+              <w:right w:val="single" w:sz="8" w:space="0" w:color="auto"/>
+            </w:tcBorders>
+            <w:shd w:val="clear" w:color="auto" w:fill="auto"/>
+            <w:vAlign w:val="center"/>
+            <w:hideMark/>
           </w:tcPr>
           <w:p>
             <w:pPr>
@@ -1313,73 +1322,93 @@
         </w:tc>
         <w:tc>
           <w:tcPr>
-            <w:tcW w:w="1501" w:type="dxa"/>
-            <w:vMerge/>
-            <w:tcBorders>
-              <w:left w:val="single" w:sz="4" w:space="0" w:color="auto"/>
-              <w:bottom w:val="single" w:sz="4" w:space="0" w:color="auto"/>
-              <w:right w:val="single" w:sz="4" w:space="0" w:color="auto"/>
-            </w:tcBorders>
-            <w:vAlign w:val="center"/>
-            <w:hideMark/>
-          </w:tcPr>
-          <w:p>
-            <w:pPr>
-              <w:spacing w:after="0" w:line="240" w:lineRule="auto"/>
-              <w:rPr>
-                <w:rFonts w:ascii="Tahoma" w:eastAsia="Times New Roman" w:hAnsi="Tahoma" w:cs="Tahoma"/>
-                <w:color w:val="000000"/>
-                <w:kern w:val="0"/>
-                <w:sz w:val="20"/>
-                <w:szCs w:val="20"/>
-                <w:lang w:eastAsia="en-ID"/>
-                <w14:ligatures w14:val="none"/>
-              </w:rPr>
-            </w:pPr>
-          </w:p>
-        </w:tc>
-        <w:tc>
-          <w:tcPr>
-            <w:tcW w:w="854" w:type="dxa"/>
-            <w:vMerge/>
-            <w:tcBorders>
-              <w:left w:val="single" w:sz="4" w:space="0" w:color="auto"/>
-              <w:bottom w:val="single" w:sz="4" w:space="0" w:color="auto"/>
-              <w:right w:val="single" w:sz="4" w:space="0" w:color="auto"/>
-            </w:tcBorders>
-            <w:vAlign w:val="center"/>
-            <w:hideMark/>
-          </w:tcPr>
-          <w:p>
-            <w:pPr>
-              <w:spacing w:after="0" w:line="240" w:lineRule="auto"/>
-              <w:rPr>
-                <w:rFonts w:ascii="Tahoma" w:eastAsia="Times New Roman" w:hAnsi="Tahoma" w:cs="Tahoma"/>
-                <w:color w:val="000000"/>
-                <w:kern w:val="0"/>
-                <w:sz w:val="20"/>
-                <w:szCs w:val="20"/>
-                <w:lang w:eastAsia="en-ID"/>
-                <w14:ligatures w14:val="none"/>
-              </w:rPr>
-            </w:pPr>
+            <w:tcW w:w="1134" w:type="dxa"/>
+            <w:tcBorders>
+              <w:top w:val="nil"/>
+              <w:left w:val="nil"/>
+              <w:bottom w:val="single" w:sz="8" w:space="0" w:color="auto"/>
+              <w:right w:val="single" w:sz="8" w:space="0" w:color="auto"/>
+            </w:tcBorders>
+            <w:shd w:val="clear" w:color="auto" w:fill="auto"/>
+            <w:vAlign w:val="center"/>
+            <w:hideMark/>
+          </w:tcPr>
+          <w:p>
+            <w:pPr>
+              <w:spacing w:after="0" w:line="240" w:lineRule="auto"/>
+              <w:rPr>
+                <w:rFonts w:ascii="Aptos" w:eastAsia="Times New Roman" w:hAnsi="Aptos" w:cs="Times New Roman"/>
+                <w:color w:val="000000"/>
+                <w:kern w:val="0"/>
+                <w:lang w:eastAsia="en-ID"/>
+                <w14:ligatures w14:val="none"/>
+              </w:rPr>
+            </w:pPr>
+            <w:r>
+              <w:rPr>
+                <w:rFonts w:ascii="Aptos" w:eastAsia="Times New Roman" w:hAnsi="Aptos" w:cs="Times New Roman"/>
+                <w:color w:val="000000"/>
+                <w:kern w:val="0"/>
+                <w:lang w:eastAsia="en-ID"/>
+                <w14:ligatures w14:val="none"/>
+              </w:rPr>
+              <w:t> </w:t>
+            </w:r>
+          </w:p>
+        </w:tc>
+        <w:tc>
+          <w:tcPr>
+            <w:tcW w:w="1407" w:type="dxa"/>
+            <w:tcBorders>
+              <w:top w:val="nil"/>
+              <w:left w:val="nil"/>
+              <w:bottom w:val="single" w:sz="8" w:space="0" w:color="auto"/>
+              <w:right w:val="single" w:sz="8" w:space="0" w:color="auto"/>
+            </w:tcBorders>
+            <w:shd w:val="clear" w:color="auto" w:fill="auto"/>
+            <w:vAlign w:val="center"/>
+            <w:hideMark/>
+          </w:tcPr>
+          <w:p>
+            <w:pPr>
+              <w:spacing w:after="0" w:line="240" w:lineRule="auto"/>
+              <w:rPr>
+                <w:rFonts w:ascii="Aptos" w:eastAsia="Times New Roman" w:hAnsi="Aptos" w:cs="Times New Roman"/>
+                <w:color w:val="000000"/>
+                <w:kern w:val="0"/>
+                <w:lang w:eastAsia="en-ID"/>
+                <w14:ligatures w14:val="none"/>
+              </w:rPr>
+            </w:pPr>
+            <w:r>
+              <w:rPr>
+                <w:rFonts w:ascii="Aptos" w:eastAsia="Times New Roman" w:hAnsi="Aptos" w:cs="Times New Roman"/>
+                <w:color w:val="000000"/>
+                <w:kern w:val="0"/>
+                <w:lang w:eastAsia="en-ID"/>
+                <w14:ligatures w14:val="none"/>
+              </w:rPr>
+              <w:t> </w:t>
+            </w:r>
           </w:p>
         </w:tc>
       </w:tr>
       <w:tr>
         <w:trPr>
-          <w:trHeight w:val="290"/>
+          <w:trHeight w:val="300"/>
         </w:trPr>
         <w:tc>
           <w:tcPr>
-            <w:tcW w:w="790" w:type="dxa"/>
-            <w:tcBorders>
-              <w:top w:val="single" w:sz="4" w:space="0" w:color="auto"/>
-              <w:left w:val="single" w:sz="4" w:space="0" w:color="auto"/>
-              <w:bottom w:val="single" w:sz="4" w:space="0" w:color="auto"/>
-              <w:right w:val="single" w:sz="4" w:space="0" w:color="auto"/>
-            </w:tcBorders>
-            <w:vAlign w:val="center"/>
+            <w:tcW w:w="1070" w:type="dxa"/>
+            <w:tcBorders>
+              <w:top w:val="nil"/>
+              <w:left w:val="single" w:sz="8" w:space="0" w:color="auto"/>
+              <w:bottom w:val="single" w:sz="8" w:space="0" w:color="auto"/>
+              <w:right w:val="single" w:sz="8" w:space="0" w:color="auto"/>
+            </w:tcBorders>
+            <w:shd w:val="clear" w:color="auto" w:fill="auto"/>
+            <w:vAlign w:val="center"/>
+            <w:hideMark/>
           </w:tcPr>
           <w:p>
             <w:pPr>
@@ -1411,295 +1440,307 @@
         </w:tc>
         <w:tc>
           <w:tcPr>
-            <w:tcW w:w="1811" w:type="dxa"/>
-            <w:tcBorders>
-              <w:top w:val="single" w:sz="4" w:space="0" w:color="auto"/>
-              <w:left w:val="single" w:sz="4" w:space="0" w:color="auto"/>
-              <w:bottom w:val="single" w:sz="4" w:space="0" w:color="auto"/>
-              <w:right w:val="single" w:sz="4" w:space="0" w:color="auto"/>
-            </w:tcBorders>
-            <w:vAlign w:val="center"/>
-          </w:tcPr>
-          <w:p>
-            <w:pPr>
-              <w:spacing w:after="0" w:line="240" w:lineRule="auto"/>
-              <w:jc w:val="center"/>
-              <w:rPr>
-                <w:rFonts w:ascii="Tahoma" w:eastAsia="Times New Roman" w:hAnsi="Tahoma" w:cs="Tahoma"/>
-                <w:color w:val="000000"/>
-                <w:kern w:val="0"/>
-                <w:sz w:val="20"/>
-                <w:szCs w:val="20"/>
-                <w:lang w:eastAsia="en-ID"/>
-                <w14:ligatures w14:val="none"/>
-              </w:rPr>
-            </w:pPr>
-            <w:r>
-              <w:rPr>
-                <w:rFonts w:ascii="Tahoma" w:eastAsia="Times New Roman" w:hAnsi="Tahoma" w:cs="Tahoma"/>
-                <w:color w:val="000000"/>
-                <w:kern w:val="0"/>
-                <w:sz w:val="20"/>
-                <w:szCs w:val="20"/>
-                <w:lang w:eastAsia="en-ID"/>
-                <w14:ligatures w14:val="none"/>
-              </w:rPr>
-              <w:t>2</w:t>
-            </w:r>
-          </w:p>
-        </w:tc>
-        <w:tc>
-          <w:tcPr>
-            <w:tcW w:w="2361" w:type="dxa"/>
-            <w:tcBorders>
-              <w:top w:val="single" w:sz="4" w:space="0" w:color="auto"/>
-              <w:left w:val="single" w:sz="4" w:space="0" w:color="auto"/>
-              <w:bottom w:val="single" w:sz="4" w:space="0" w:color="auto"/>
-              <w:right w:val="single" w:sz="4" w:space="0" w:color="auto"/>
-            </w:tcBorders>
-            <w:vAlign w:val="center"/>
-          </w:tcPr>
-          <w:p>
-            <w:pPr>
-              <w:spacing w:after="0" w:line="240" w:lineRule="auto"/>
-              <w:jc w:val="center"/>
-              <w:rPr>
-                <w:rFonts w:ascii="Tahoma" w:eastAsia="Times New Roman" w:hAnsi="Tahoma" w:cs="Tahoma"/>
-                <w:color w:val="000000"/>
-                <w:kern w:val="0"/>
-                <w:sz w:val="20"/>
-                <w:szCs w:val="20"/>
-                <w:lang w:eastAsia="en-ID"/>
-                <w14:ligatures w14:val="none"/>
-              </w:rPr>
-            </w:pPr>
-            <w:r>
-              <w:rPr>
-                <w:rFonts w:ascii="Tahoma" w:eastAsia="Times New Roman" w:hAnsi="Tahoma" w:cs="Tahoma"/>
-                <w:color w:val="000000"/>
-                <w:kern w:val="0"/>
-                <w:sz w:val="20"/>
-                <w:szCs w:val="20"/>
-                <w:lang w:eastAsia="en-ID"/>
-                <w14:ligatures w14:val="none"/>
-              </w:rPr>
-              <w:t>3</w:t>
-            </w:r>
-          </w:p>
-        </w:tc>
-        <w:tc>
-          <w:tcPr>
-            <w:tcW w:w="703" w:type="dxa"/>
-            <w:tcBorders>
-              <w:top w:val="single" w:sz="4" w:space="0" w:color="auto"/>
-              <w:left w:val="single" w:sz="4" w:space="0" w:color="auto"/>
-              <w:bottom w:val="single" w:sz="4" w:space="0" w:color="auto"/>
-              <w:right w:val="single" w:sz="4" w:space="0" w:color="auto"/>
-            </w:tcBorders>
-            <w:vAlign w:val="center"/>
-          </w:tcPr>
-          <w:p>
-            <w:pPr>
-              <w:spacing w:after="0" w:line="240" w:lineRule="auto"/>
-              <w:jc w:val="center"/>
-              <w:rPr>
-                <w:rFonts w:ascii="Tahoma" w:eastAsia="Times New Roman" w:hAnsi="Tahoma" w:cs="Tahoma"/>
-                <w:color w:val="000000"/>
-                <w:kern w:val="0"/>
-                <w:sz w:val="20"/>
-                <w:szCs w:val="20"/>
-                <w:lang w:eastAsia="en-ID"/>
-                <w14:ligatures w14:val="none"/>
-              </w:rPr>
-            </w:pPr>
-            <w:r>
-              <w:rPr>
-                <w:rFonts w:ascii="Tahoma" w:eastAsia="Times New Roman" w:hAnsi="Tahoma" w:cs="Tahoma"/>
-                <w:color w:val="000000"/>
-                <w:kern w:val="0"/>
-                <w:sz w:val="20"/>
-                <w:szCs w:val="20"/>
-                <w:lang w:eastAsia="en-ID"/>
-                <w14:ligatures w14:val="none"/>
-              </w:rPr>
-              <w:t>4</w:t>
-            </w:r>
-          </w:p>
-        </w:tc>
-        <w:tc>
-          <w:tcPr>
-            <w:tcW w:w="3686" w:type="dxa"/>
-            <w:tcBorders>
-              <w:top w:val="single" w:sz="4" w:space="0" w:color="auto"/>
-              <w:left w:val="single" w:sz="4" w:space="0" w:color="auto"/>
-              <w:bottom w:val="single" w:sz="4" w:space="0" w:color="auto"/>
-              <w:right w:val="single" w:sz="4" w:space="0" w:color="auto"/>
-            </w:tcBorders>
-            <w:vAlign w:val="center"/>
-          </w:tcPr>
-          <w:p>
-            <w:pPr>
-              <w:spacing w:after="0" w:line="240" w:lineRule="auto"/>
-              <w:jc w:val="center"/>
-              <w:rPr>
-                <w:rFonts w:ascii="Tahoma" w:eastAsia="Times New Roman" w:hAnsi="Tahoma" w:cs="Tahoma"/>
-                <w:color w:val="000000"/>
-                <w:kern w:val="0"/>
-                <w:sz w:val="20"/>
-                <w:szCs w:val="20"/>
-                <w:lang w:eastAsia="en-ID"/>
-                <w14:ligatures w14:val="none"/>
-              </w:rPr>
-            </w:pPr>
-            <w:r>
-              <w:rPr>
-                <w:rFonts w:ascii="Tahoma" w:eastAsia="Times New Roman" w:hAnsi="Tahoma" w:cs="Tahoma"/>
-                <w:color w:val="000000"/>
-                <w:kern w:val="0"/>
-                <w:sz w:val="20"/>
-                <w:szCs w:val="20"/>
-                <w:lang w:eastAsia="en-ID"/>
-                <w14:ligatures w14:val="none"/>
-              </w:rPr>
-              <w:t>5</w:t>
-            </w:r>
-          </w:p>
-        </w:tc>
-        <w:tc>
-          <w:tcPr>
-            <w:tcW w:w="1424" w:type="dxa"/>
+            <w:tcW w:w="2091" w:type="dxa"/>
             <w:tcBorders>
               <w:top w:val="nil"/>
               <w:left w:val="nil"/>
-              <w:bottom w:val="single" w:sz="4" w:space="0" w:color="auto"/>
-              <w:right w:val="single" w:sz="4" w:space="0" w:color="auto"/>
-            </w:tcBorders>
-            <w:shd w:val="clear" w:color="auto" w:fill="auto"/>
-            <w:noWrap/>
-            <w:vAlign w:val="center"/>
-          </w:tcPr>
-          <w:p>
-            <w:pPr>
-              <w:spacing w:after="0" w:line="240" w:lineRule="auto"/>
-              <w:jc w:val="center"/>
-              <w:rPr>
-                <w:rFonts w:ascii="Tahoma" w:eastAsia="Times New Roman" w:hAnsi="Tahoma" w:cs="Tahoma"/>
-                <w:color w:val="000000"/>
-                <w:kern w:val="0"/>
-                <w:sz w:val="20"/>
-                <w:szCs w:val="20"/>
-                <w:lang w:eastAsia="en-ID"/>
-                <w14:ligatures w14:val="none"/>
-              </w:rPr>
-            </w:pPr>
-            <w:r>
-              <w:rPr>
-                <w:rFonts w:ascii="Tahoma" w:eastAsia="Times New Roman" w:hAnsi="Tahoma" w:cs="Tahoma"/>
-                <w:color w:val="000000"/>
-                <w:kern w:val="0"/>
-                <w:sz w:val="20"/>
-                <w:szCs w:val="20"/>
-                <w:lang w:eastAsia="en-ID"/>
-                <w14:ligatures w14:val="none"/>
-              </w:rPr>
-              <w:t>6</w:t>
-            </w:r>
-          </w:p>
-        </w:tc>
-        <w:tc>
-          <w:tcPr>
-            <w:tcW w:w="1276" w:type="dxa"/>
+              <w:bottom w:val="single" w:sz="8" w:space="0" w:color="auto"/>
+              <w:right w:val="single" w:sz="8" w:space="0" w:color="auto"/>
+            </w:tcBorders>
+            <w:shd w:val="clear" w:color="auto" w:fill="auto"/>
+            <w:vAlign w:val="center"/>
+            <w:hideMark/>
+          </w:tcPr>
+          <w:p>
+            <w:pPr>
+              <w:spacing w:after="0" w:line="240" w:lineRule="auto"/>
+              <w:jc w:val="center"/>
+              <w:rPr>
+                <w:rFonts w:ascii="Tahoma" w:eastAsia="Times New Roman" w:hAnsi="Tahoma" w:cs="Tahoma"/>
+                <w:color w:val="000000"/>
+                <w:kern w:val="0"/>
+                <w:sz w:val="20"/>
+                <w:szCs w:val="20"/>
+                <w:lang w:eastAsia="en-ID"/>
+                <w14:ligatures w14:val="none"/>
+              </w:rPr>
+            </w:pPr>
+            <w:r>
+              <w:rPr>
+                <w:rFonts w:ascii="Tahoma" w:eastAsia="Times New Roman" w:hAnsi="Tahoma" w:cs="Tahoma"/>
+                <w:color w:val="000000"/>
+                <w:kern w:val="0"/>
+                <w:sz w:val="20"/>
+                <w:szCs w:val="20"/>
+                <w:lang w:eastAsia="en-ID"/>
+                <w14:ligatures w14:val="none"/>
+              </w:rPr>
+              <w:t>2</w:t>
+            </w:r>
+          </w:p>
+        </w:tc>
+        <w:tc>
+          <w:tcPr>
+            <w:tcW w:w="2163" w:type="dxa"/>
             <w:tcBorders>
               <w:top w:val="nil"/>
               <w:left w:val="nil"/>
-              <w:bottom w:val="single" w:sz="4" w:space="0" w:color="auto"/>
-              <w:right w:val="single" w:sz="4" w:space="0" w:color="auto"/>
-            </w:tcBorders>
-            <w:shd w:val="clear" w:color="auto" w:fill="auto"/>
-            <w:noWrap/>
-            <w:vAlign w:val="center"/>
-          </w:tcPr>
-          <w:p>
-            <w:pPr>
-              <w:spacing w:after="0" w:line="240" w:lineRule="auto"/>
-              <w:jc w:val="center"/>
-              <w:rPr>
-                <w:rFonts w:ascii="Tahoma" w:eastAsia="Times New Roman" w:hAnsi="Tahoma" w:cs="Tahoma"/>
-                <w:color w:val="000000"/>
-                <w:kern w:val="0"/>
-                <w:sz w:val="20"/>
-                <w:szCs w:val="20"/>
-                <w:lang w:eastAsia="en-ID"/>
-                <w14:ligatures w14:val="none"/>
-              </w:rPr>
-            </w:pPr>
-            <w:r>
-              <w:rPr>
-                <w:rFonts w:ascii="Tahoma" w:eastAsia="Times New Roman" w:hAnsi="Tahoma" w:cs="Tahoma"/>
-                <w:color w:val="000000"/>
-                <w:kern w:val="0"/>
-                <w:sz w:val="20"/>
-                <w:szCs w:val="20"/>
-                <w:lang w:eastAsia="en-ID"/>
-                <w14:ligatures w14:val="none"/>
-              </w:rPr>
-              <w:t>7</w:t>
-            </w:r>
-          </w:p>
-        </w:tc>
-        <w:tc>
-          <w:tcPr>
-            <w:tcW w:w="1206" w:type="dxa"/>
+              <w:bottom w:val="single" w:sz="8" w:space="0" w:color="auto"/>
+              <w:right w:val="single" w:sz="8" w:space="0" w:color="auto"/>
+            </w:tcBorders>
+            <w:shd w:val="clear" w:color="auto" w:fill="auto"/>
+            <w:vAlign w:val="center"/>
+            <w:hideMark/>
+          </w:tcPr>
+          <w:p>
+            <w:pPr>
+              <w:spacing w:after="0" w:line="240" w:lineRule="auto"/>
+              <w:jc w:val="center"/>
+              <w:rPr>
+                <w:rFonts w:ascii="Tahoma" w:eastAsia="Times New Roman" w:hAnsi="Tahoma" w:cs="Tahoma"/>
+                <w:color w:val="000000"/>
+                <w:kern w:val="0"/>
+                <w:sz w:val="20"/>
+                <w:szCs w:val="20"/>
+                <w:lang w:eastAsia="en-ID"/>
+                <w14:ligatures w14:val="none"/>
+              </w:rPr>
+            </w:pPr>
+            <w:r>
+              <w:rPr>
+                <w:rFonts w:ascii="Tahoma" w:eastAsia="Times New Roman" w:hAnsi="Tahoma" w:cs="Tahoma"/>
+                <w:color w:val="000000"/>
+                <w:kern w:val="0"/>
+                <w:sz w:val="20"/>
+                <w:szCs w:val="20"/>
+                <w:lang w:eastAsia="en-ID"/>
+                <w14:ligatures w14:val="none"/>
+              </w:rPr>
+              <w:t>3</w:t>
+            </w:r>
+          </w:p>
+        </w:tc>
+        <w:tc>
+          <w:tcPr>
+            <w:tcW w:w="703" w:type="dxa"/>
             <w:tcBorders>
               <w:top w:val="nil"/>
               <w:left w:val="nil"/>
-              <w:bottom w:val="single" w:sz="4" w:space="0" w:color="auto"/>
-              <w:right w:val="single" w:sz="4" w:space="0" w:color="auto"/>
-            </w:tcBorders>
-            <w:shd w:val="clear" w:color="auto" w:fill="auto"/>
-            <w:noWrap/>
-            <w:vAlign w:val="center"/>
-          </w:tcPr>
-          <w:p>
-            <w:pPr>
-              <w:spacing w:after="0" w:line="240" w:lineRule="auto"/>
-              <w:jc w:val="center"/>
-              <w:rPr>
-                <w:rFonts w:ascii="Tahoma" w:eastAsia="Times New Roman" w:hAnsi="Tahoma" w:cs="Tahoma"/>
-                <w:color w:val="000000"/>
-                <w:kern w:val="0"/>
-                <w:sz w:val="20"/>
-                <w:szCs w:val="20"/>
-                <w:lang w:eastAsia="en-ID"/>
-                <w14:ligatures w14:val="none"/>
-              </w:rPr>
-            </w:pPr>
-            <w:r>
-              <w:rPr>
-                <w:rFonts w:ascii="Tahoma" w:eastAsia="Times New Roman" w:hAnsi="Tahoma" w:cs="Tahoma"/>
-                <w:color w:val="000000"/>
-                <w:kern w:val="0"/>
-                <w:sz w:val="20"/>
-                <w:szCs w:val="20"/>
-                <w:lang w:eastAsia="en-ID"/>
-                <w14:ligatures w14:val="none"/>
-              </w:rPr>
-              <w:t>8</w:t>
-            </w:r>
-          </w:p>
-        </w:tc>
-        <w:tc>
-          <w:tcPr>
-            <w:tcW w:w="1196" w:type="dxa"/>
+              <w:bottom w:val="single" w:sz="8" w:space="0" w:color="auto"/>
+              <w:right w:val="single" w:sz="8" w:space="0" w:color="auto"/>
+            </w:tcBorders>
+            <w:shd w:val="clear" w:color="auto" w:fill="auto"/>
+            <w:vAlign w:val="center"/>
+            <w:hideMark/>
+          </w:tcPr>
+          <w:p>
+            <w:pPr>
+              <w:spacing w:after="0" w:line="240" w:lineRule="auto"/>
+              <w:jc w:val="center"/>
+              <w:rPr>
+                <w:rFonts w:ascii="Tahoma" w:eastAsia="Times New Roman" w:hAnsi="Tahoma" w:cs="Tahoma"/>
+                <w:color w:val="000000"/>
+                <w:kern w:val="0"/>
+                <w:sz w:val="20"/>
+                <w:szCs w:val="20"/>
+                <w:lang w:eastAsia="en-ID"/>
+                <w14:ligatures w14:val="none"/>
+              </w:rPr>
+            </w:pPr>
+            <w:r>
+              <w:rPr>
+                <w:rFonts w:ascii="Tahoma" w:eastAsia="Times New Roman" w:hAnsi="Tahoma" w:cs="Tahoma"/>
+                <w:color w:val="000000"/>
+                <w:kern w:val="0"/>
+                <w:sz w:val="20"/>
+                <w:szCs w:val="20"/>
+                <w:lang w:eastAsia="en-ID"/>
+                <w14:ligatures w14:val="none"/>
+              </w:rPr>
+              <w:t>4</w:t>
+            </w:r>
+          </w:p>
+        </w:tc>
+        <w:tc>
+          <w:tcPr>
+            <w:tcW w:w="2981" w:type="dxa"/>
             <w:tcBorders>
               <w:top w:val="nil"/>
               <w:left w:val="nil"/>
-              <w:bottom w:val="single" w:sz="4" w:space="0" w:color="auto"/>
-              <w:right w:val="single" w:sz="4" w:space="0" w:color="auto"/>
+              <w:bottom w:val="single" w:sz="8" w:space="0" w:color="auto"/>
+              <w:right w:val="single" w:sz="8" w:space="0" w:color="auto"/>
+            </w:tcBorders>
+            <w:shd w:val="clear" w:color="auto" w:fill="auto"/>
+            <w:vAlign w:val="center"/>
+            <w:hideMark/>
+          </w:tcPr>
+          <w:p>
+            <w:pPr>
+              <w:spacing w:after="0" w:line="240" w:lineRule="auto"/>
+              <w:jc w:val="center"/>
+              <w:rPr>
+                <w:rFonts w:ascii="Tahoma" w:eastAsia="Times New Roman" w:hAnsi="Tahoma" w:cs="Tahoma"/>
+                <w:color w:val="000000"/>
+                <w:kern w:val="0"/>
+                <w:sz w:val="20"/>
+                <w:szCs w:val="20"/>
+                <w:lang w:eastAsia="en-ID"/>
+                <w14:ligatures w14:val="none"/>
+              </w:rPr>
+            </w:pPr>
+            <w:r>
+              <w:rPr>
+                <w:rFonts w:ascii="Tahoma" w:eastAsia="Times New Roman" w:hAnsi="Tahoma" w:cs="Tahoma"/>
+                <w:color w:val="000000"/>
+                <w:kern w:val="0"/>
+                <w:sz w:val="20"/>
+                <w:szCs w:val="20"/>
+                <w:lang w:eastAsia="en-ID"/>
+                <w14:ligatures w14:val="none"/>
+              </w:rPr>
+              <w:t>5</w:t>
+            </w:r>
+          </w:p>
+        </w:tc>
+        <w:tc>
+          <w:tcPr>
+            <w:tcW w:w="1341" w:type="dxa"/>
+            <w:tcBorders>
+              <w:top w:val="nil"/>
+              <w:left w:val="nil"/>
+              <w:bottom w:val="single" w:sz="8" w:space="0" w:color="auto"/>
+              <w:right w:val="single" w:sz="8" w:space="0" w:color="auto"/>
             </w:tcBorders>
             <w:shd w:val="clear" w:color="auto" w:fill="auto"/>
             <w:noWrap/>
             <w:vAlign w:val="center"/>
+            <w:hideMark/>
+          </w:tcPr>
+          <w:p>
+            <w:pPr>
+              <w:spacing w:after="0" w:line="240" w:lineRule="auto"/>
+              <w:jc w:val="center"/>
+              <w:rPr>
+                <w:rFonts w:ascii="Tahoma" w:eastAsia="Times New Roman" w:hAnsi="Tahoma" w:cs="Tahoma"/>
+                <w:color w:val="000000"/>
+                <w:kern w:val="0"/>
+                <w:sz w:val="20"/>
+                <w:szCs w:val="20"/>
+                <w:lang w:eastAsia="en-ID"/>
+                <w14:ligatures w14:val="none"/>
+              </w:rPr>
+            </w:pPr>
+            <w:r>
+              <w:rPr>
+                <w:rFonts w:ascii="Tahoma" w:eastAsia="Times New Roman" w:hAnsi="Tahoma" w:cs="Tahoma"/>
+                <w:color w:val="000000"/>
+                <w:kern w:val="0"/>
+                <w:sz w:val="20"/>
+                <w:szCs w:val="20"/>
+                <w:lang w:eastAsia="en-ID"/>
+                <w14:ligatures w14:val="none"/>
+              </w:rPr>
+              <w:t>6</w:t>
+            </w:r>
+          </w:p>
+        </w:tc>
+        <w:tc>
+          <w:tcPr>
+            <w:tcW w:w="1276" w:type="dxa"/>
+            <w:tcBorders>
+              <w:top w:val="nil"/>
+              <w:left w:val="nil"/>
+              <w:bottom w:val="single" w:sz="8" w:space="0" w:color="auto"/>
+              <w:right w:val="single" w:sz="8" w:space="0" w:color="auto"/>
+            </w:tcBorders>
+            <w:shd w:val="clear" w:color="auto" w:fill="auto"/>
+            <w:noWrap/>
+            <w:vAlign w:val="center"/>
+            <w:hideMark/>
+          </w:tcPr>
+          <w:p>
+            <w:pPr>
+              <w:spacing w:after="0" w:line="240" w:lineRule="auto"/>
+              <w:jc w:val="center"/>
+              <w:rPr>
+                <w:rFonts w:ascii="Tahoma" w:eastAsia="Times New Roman" w:hAnsi="Tahoma" w:cs="Tahoma"/>
+                <w:color w:val="000000"/>
+                <w:kern w:val="0"/>
+                <w:sz w:val="20"/>
+                <w:szCs w:val="20"/>
+                <w:lang w:eastAsia="en-ID"/>
+                <w14:ligatures w14:val="none"/>
+              </w:rPr>
+            </w:pPr>
+            <w:r>
+              <w:rPr>
+                <w:rFonts w:ascii="Tahoma" w:eastAsia="Times New Roman" w:hAnsi="Tahoma" w:cs="Tahoma"/>
+                <w:color w:val="000000"/>
+                <w:kern w:val="0"/>
+                <w:sz w:val="20"/>
+                <w:szCs w:val="20"/>
+                <w:lang w:eastAsia="en-ID"/>
+                <w14:ligatures w14:val="none"/>
+              </w:rPr>
+              <w:t>7</w:t>
+            </w:r>
+          </w:p>
+        </w:tc>
+        <w:tc>
+          <w:tcPr>
+            <w:tcW w:w="1275" w:type="dxa"/>
+            <w:tcBorders>
+              <w:top w:val="nil"/>
+              <w:left w:val="nil"/>
+              <w:bottom w:val="single" w:sz="8" w:space="0" w:color="auto"/>
+              <w:right w:val="single" w:sz="8" w:space="0" w:color="auto"/>
+            </w:tcBorders>
+            <w:shd w:val="clear" w:color="auto" w:fill="auto"/>
+            <w:noWrap/>
+            <w:vAlign w:val="center"/>
+            <w:hideMark/>
+          </w:tcPr>
+          <w:p>
+            <w:pPr>
+              <w:spacing w:after="0" w:line="240" w:lineRule="auto"/>
+              <w:jc w:val="center"/>
+              <w:rPr>
+                <w:rFonts w:ascii="Tahoma" w:eastAsia="Times New Roman" w:hAnsi="Tahoma" w:cs="Tahoma"/>
+                <w:color w:val="000000"/>
+                <w:kern w:val="0"/>
+                <w:sz w:val="20"/>
+                <w:szCs w:val="20"/>
+                <w:lang w:eastAsia="en-ID"/>
+                <w14:ligatures w14:val="none"/>
+              </w:rPr>
+            </w:pPr>
+            <w:r>
+              <w:rPr>
+                <w:rFonts w:ascii="Tahoma" w:eastAsia="Times New Roman" w:hAnsi="Tahoma" w:cs="Tahoma"/>
+                <w:color w:val="000000"/>
+                <w:kern w:val="0"/>
+                <w:sz w:val="20"/>
+                <w:szCs w:val="20"/>
+                <w:lang w:eastAsia="en-ID"/>
+                <w14:ligatures w14:val="none"/>
+              </w:rPr>
+              <w:t>8</w:t>
+            </w:r>
+          </w:p>
+        </w:tc>
+        <w:tc>
+          <w:tcPr>
+            <w:tcW w:w="1276" w:type="dxa"/>
+            <w:tcBorders>
+              <w:top w:val="nil"/>
+              <w:left w:val="nil"/>
+              <w:bottom w:val="single" w:sz="8" w:space="0" w:color="auto"/>
+              <w:right w:val="single" w:sz="8" w:space="0" w:color="auto"/>
+            </w:tcBorders>
+            <w:shd w:val="clear" w:color="auto" w:fill="auto"/>
+            <w:noWrap/>
+            <w:vAlign w:val="center"/>
+            <w:hideMark/>
           </w:tcPr>
           <w:p>
             <w:pPr>
@@ -1731,13 +1772,16 @@
         </w:tc>
         <w:tc>
           <w:tcPr>
-            <w:tcW w:w="853" w:type="dxa"/>
-            <w:tcBorders>
-              <w:top w:val="single" w:sz="4" w:space="0" w:color="auto"/>
-              <w:left w:val="single" w:sz="4" w:space="0" w:color="auto"/>
-              <w:bottom w:val="single" w:sz="4" w:space="0" w:color="auto"/>
-              <w:right w:val="single" w:sz="4" w:space="0" w:color="auto"/>
-            </w:tcBorders>
+            <w:tcW w:w="992" w:type="dxa"/>
+            <w:tcBorders>
+              <w:top w:val="nil"/>
+              <w:left w:val="nil"/>
+              <w:bottom w:val="single" w:sz="8" w:space="0" w:color="auto"/>
+              <w:right w:val="single" w:sz="8" w:space="0" w:color="auto"/>
+            </w:tcBorders>
+            <w:shd w:val="clear" w:color="auto" w:fill="auto"/>
+            <w:vAlign w:val="center"/>
+            <w:hideMark/>
           </w:tcPr>
           <w:p>
             <w:pPr>
@@ -1769,13 +1813,16 @@
         </w:tc>
         <w:tc>
           <w:tcPr>
-            <w:tcW w:w="1196" w:type="dxa"/>
-            <w:tcBorders>
-              <w:top w:val="single" w:sz="4" w:space="0" w:color="auto"/>
-              <w:left w:val="single" w:sz="4" w:space="0" w:color="auto"/>
-              <w:bottom w:val="single" w:sz="4" w:space="0" w:color="auto"/>
-              <w:right w:val="single" w:sz="4" w:space="0" w:color="auto"/>
-            </w:tcBorders>
+            <w:tcW w:w="1276" w:type="dxa"/>
+            <w:tcBorders>
+              <w:top w:val="nil"/>
+              <w:left w:val="nil"/>
+              <w:bottom w:val="single" w:sz="8" w:space="0" w:color="auto"/>
+              <w:right w:val="single" w:sz="8" w:space="0" w:color="auto"/>
+            </w:tcBorders>
+            <w:shd w:val="clear" w:color="auto" w:fill="auto"/>
+            <w:vAlign w:val="center"/>
+            <w:hideMark/>
           </w:tcPr>
           <w:p>
             <w:pPr>
@@ -1807,14 +1854,16 @@
         </w:tc>
         <w:tc>
           <w:tcPr>
-            <w:tcW w:w="1501" w:type="dxa"/>
-            <w:tcBorders>
-              <w:top w:val="single" w:sz="4" w:space="0" w:color="auto"/>
-              <w:left w:val="single" w:sz="4" w:space="0" w:color="auto"/>
-              <w:bottom w:val="single" w:sz="4" w:space="0" w:color="auto"/>
-              <w:right w:val="single" w:sz="4" w:space="0" w:color="auto"/>
-            </w:tcBorders>
-            <w:vAlign w:val="center"/>
+            <w:tcW w:w="1134" w:type="dxa"/>
+            <w:tcBorders>
+              <w:top w:val="nil"/>
+              <w:left w:val="nil"/>
+              <w:bottom w:val="single" w:sz="8" w:space="0" w:color="auto"/>
+              <w:right w:val="single" w:sz="8" w:space="0" w:color="auto"/>
+            </w:tcBorders>
+            <w:shd w:val="clear" w:color="auto" w:fill="auto"/>
+            <w:vAlign w:val="center"/>
+            <w:hideMark/>
           </w:tcPr>
           <w:p>
             <w:pPr>
@@ -1846,14 +1895,16 @@
         </w:tc>
         <w:tc>
           <w:tcPr>
-            <w:tcW w:w="854" w:type="dxa"/>
-            <w:tcBorders>
-              <w:top w:val="single" w:sz="4" w:space="0" w:color="auto"/>
-              <w:left w:val="single" w:sz="4" w:space="0" w:color="auto"/>
-              <w:bottom w:val="single" w:sz="4" w:space="0" w:color="auto"/>
-              <w:right w:val="single" w:sz="4" w:space="0" w:color="auto"/>
-            </w:tcBorders>
-            <w:vAlign w:val="center"/>
+            <w:tcW w:w="1407" w:type="dxa"/>
+            <w:tcBorders>
+              <w:top w:val="nil"/>
+              <w:left w:val="nil"/>
+              <w:bottom w:val="single" w:sz="8" w:space="0" w:color="auto"/>
+              <w:right w:val="single" w:sz="8" w:space="0" w:color="auto"/>
+            </w:tcBorders>
+            <w:shd w:val="clear" w:color="auto" w:fill="auto"/>
+            <w:vAlign w:val="center"/>
+            <w:hideMark/>
           </w:tcPr>
           <w:p>
             <w:pPr>
@@ -1886,57 +1937,76 @@
       </w:tr>
       <w:tr>
         <w:trPr>
-          <w:trHeight w:val="290"/>
+          <w:cantSplit/>
+          <w:trHeight w:val="570"/>
         </w:trPr>
         <w:tc>
           <w:tcPr>
-            <w:tcW w:w="790" w:type="dxa"/>
+            <w:tcW w:w="1070" w:type="dxa"/>
             <w:tcBorders>
               <w:top w:val="nil"/>
-              <w:left w:val="single" w:sz="4" w:space="0" w:color="auto"/>
-              <w:bottom w:val="single" w:sz="4" w:space="0" w:color="auto"/>
-              <w:right w:val="single" w:sz="4" w:space="0" w:color="auto"/>
-            </w:tcBorders>
-            <w:shd w:val="clear" w:color="auto" w:fill="auto"/>
-            <w:noWrap/>
-            <w:vAlign w:val="center"/>
-            <w:hideMark/>
-          </w:tcPr>
-          <w:p>
-            <w:pPr>
-              <w:spacing w:after="0" w:line="240" w:lineRule="auto"/>
-              <w:jc w:val="center"/>
-              <w:rPr>
-                <w:rFonts w:ascii="Tahoma" w:eastAsia="Times New Roman" w:hAnsi="Tahoma" w:cs="Tahoma"/>
-                <w:color w:val="000000"/>
-                <w:kern w:val="0"/>
-                <w:lang w:eastAsia="en-ID"/>
-                <w14:ligatures w14:val="none"/>
-              </w:rPr>
-            </w:pPr>
-            <w:r>
-              <w:rPr>
-                <w:rFonts w:ascii="Tahoma" w:eastAsia="Times New Roman" w:hAnsi="Tahoma" w:cs="Tahoma"/>
-                <w:color w:val="000000"/>
-                <w:kern w:val="0"/>
-                <w:lang w:eastAsia="en-ID"/>
-                <w14:ligatures w14:val="none"/>
-              </w:rPr>
-              <w:t>${no}</w:t>
-            </w:r>
-          </w:p>
-        </w:tc>
-        <w:tc>
-          <w:tcPr>
-            <w:tcW w:w="1811" w:type="dxa"/>
+              <w:left w:val="single" w:sz="8" w:space="0" w:color="auto"/>
+              <w:bottom w:val="single" w:sz="8" w:space="0" w:color="auto"/>
+              <w:right w:val="single" w:sz="8" w:space="0" w:color="auto"/>
+            </w:tcBorders>
+            <w:shd w:val="clear" w:color="auto" w:fill="auto"/>
+            <w:vAlign w:val="center"/>
+            <w:hideMark/>
+          </w:tcPr>
+          <w:p>
+            <w:pPr>
+              <w:spacing w:after="0" w:line="240" w:lineRule="auto"/>
+              <w:jc w:val="center"/>
+              <w:rPr>
+                <w:rFonts w:ascii="Tahoma" w:eastAsia="Times New Roman" w:hAnsi="Tahoma" w:cs="Tahoma"/>
+                <w:color w:val="000000"/>
+                <w:kern w:val="0"/>
+                <w:lang w:eastAsia="en-ID"/>
+                <w14:ligatures w14:val="none"/>
+              </w:rPr>
+            </w:pPr>
+            <w:r>
+              <w:rPr>
+                <w:rFonts w:ascii="Tahoma" w:eastAsia="Times New Roman" w:hAnsi="Tahoma" w:cs="Tahoma"/>
+                <w:color w:val="000000"/>
+                <w:kern w:val="0"/>
+                <w:lang w:eastAsia="en-ID"/>
+                <w14:ligatures w14:val="none"/>
+              </w:rPr>
+              <w:t>${n</w:t>
+            </w:r>
+            <w:r>
+              <w:rPr>
+                <w:rFonts w:ascii="Tahoma" w:eastAsia="Times New Roman" w:hAnsi="Tahoma" w:cs="Tahoma"/>
+                <w:color w:val="000000"/>
+                <w:kern w:val="0"/>
+                <w:lang w:eastAsia="en-ID"/>
+                <w14:ligatures w14:val="none"/>
+              </w:rPr>
+              <w:t>o</w:t>
+            </w:r>
+            <w:r>
+              <w:rPr>
+                <w:rFonts w:ascii="Tahoma" w:eastAsia="Times New Roman" w:hAnsi="Tahoma" w:cs="Tahoma"/>
+                <w:color w:val="000000"/>
+                <w:kern w:val="0"/>
+                <w:lang w:eastAsia="en-ID"/>
+                <w14:ligatures w14:val="none"/>
+              </w:rPr>
+              <w:t>}</w:t>
+            </w:r>
+          </w:p>
+        </w:tc>
+        <w:tc>
+          <w:tcPr>
+            <w:tcW w:w="2091" w:type="dxa"/>
             <w:tcBorders>
               <w:top w:val="nil"/>
               <w:left w:val="nil"/>
-              <w:bottom w:val="single" w:sz="4" w:space="0" w:color="auto"/>
-              <w:right w:val="single" w:sz="4" w:space="0" w:color="auto"/>
-            </w:tcBorders>
-            <w:shd w:val="clear" w:color="auto" w:fill="auto"/>
-            <w:noWrap/>
+              <w:bottom w:val="single" w:sz="8" w:space="0" w:color="auto"/>
+              <w:right w:val="single" w:sz="8" w:space="0" w:color="auto"/>
+            </w:tcBorders>
+            <w:shd w:val="clear" w:color="auto" w:fill="auto"/>
             <w:vAlign w:val="center"/>
             <w:hideMark/>
           </w:tcPr>
@@ -1988,15 +2058,14 @@
         </w:tc>
         <w:tc>
           <w:tcPr>
-            <w:tcW w:w="2361" w:type="dxa"/>
+            <w:tcW w:w="2163" w:type="dxa"/>
             <w:tcBorders>
               <w:top w:val="nil"/>
               <w:left w:val="nil"/>
-              <w:bottom w:val="single" w:sz="4" w:space="0" w:color="auto"/>
-              <w:right w:val="single" w:sz="4" w:space="0" w:color="auto"/>
-            </w:tcBorders>
-            <w:shd w:val="clear" w:color="auto" w:fill="auto"/>
-            <w:noWrap/>
+              <w:bottom w:val="single" w:sz="8" w:space="0" w:color="auto"/>
+              <w:right w:val="single" w:sz="8" w:space="0" w:color="auto"/>
+            </w:tcBorders>
+            <w:shd w:val="clear" w:color="auto" w:fill="auto"/>
             <w:vAlign w:val="center"/>
             <w:hideMark/>
           </w:tcPr>
@@ -2051,38 +2120,46 @@
             <w:tcBorders>
               <w:top w:val="nil"/>
               <w:left w:val="nil"/>
-              <w:bottom w:val="single" w:sz="4" w:space="0" w:color="auto"/>
-              <w:right w:val="single" w:sz="4" w:space="0" w:color="auto"/>
-            </w:tcBorders>
-            <w:shd w:val="clear" w:color="auto" w:fill="auto"/>
-            <w:noWrap/>
-            <w:vAlign w:val="center"/>
-            <w:hideMark/>
-          </w:tcPr>
-          <w:p>
-            <w:pPr>
-              <w:spacing w:after="0" w:line="240" w:lineRule="auto"/>
-              <w:rPr>
-                <w:rFonts w:ascii="Tahoma" w:eastAsia="Times New Roman" w:hAnsi="Tahoma" w:cs="Tahoma"/>
-                <w:color w:val="000000"/>
-                <w:kern w:val="0"/>
-                <w:lang w:eastAsia="en-ID"/>
-                <w14:ligatures w14:val="none"/>
-              </w:rPr>
-            </w:pPr>
-          </w:p>
-        </w:tc>
-        <w:tc>
-          <w:tcPr>
-            <w:tcW w:w="3686" w:type="dxa"/>
+              <w:bottom w:val="single" w:sz="8" w:space="0" w:color="auto"/>
+              <w:right w:val="single" w:sz="8" w:space="0" w:color="auto"/>
+            </w:tcBorders>
+            <w:shd w:val="clear" w:color="auto" w:fill="auto"/>
+            <w:vAlign w:val="center"/>
+            <w:hideMark/>
+          </w:tcPr>
+          <w:p>
+            <w:pPr>
+              <w:spacing w:after="0" w:line="240" w:lineRule="auto"/>
+              <w:rPr>
+                <w:rFonts w:ascii="Aptos" w:eastAsia="Times New Roman" w:hAnsi="Aptos" w:cs="Times New Roman"/>
+                <w:color w:val="000000"/>
+                <w:kern w:val="0"/>
+                <w:lang w:eastAsia="en-ID"/>
+                <w14:ligatures w14:val="none"/>
+              </w:rPr>
+            </w:pPr>
+            <w:r>
+              <w:rPr>
+                <w:rFonts w:ascii="Aptos" w:eastAsia="Times New Roman" w:hAnsi="Aptos" w:cs="Times New Roman"/>
+                <w:color w:val="000000"/>
+                <w:kern w:val="0"/>
+                <w:lang w:eastAsia="en-ID"/>
+                <w14:ligatures w14:val="none"/>
+              </w:rPr>
+              <w:t> </w:t>
+            </w:r>
+          </w:p>
+        </w:tc>
+        <w:tc>
+          <w:tcPr>
+            <w:tcW w:w="2981" w:type="dxa"/>
             <w:tcBorders>
               <w:top w:val="nil"/>
               <w:left w:val="nil"/>
-              <w:bottom w:val="single" w:sz="4" w:space="0" w:color="auto"/>
-              <w:right w:val="single" w:sz="4" w:space="0" w:color="auto"/>
-            </w:tcBorders>
-            <w:shd w:val="clear" w:color="auto" w:fill="auto"/>
-            <w:noWrap/>
+              <w:bottom w:val="single" w:sz="8" w:space="0" w:color="auto"/>
+              <w:right w:val="single" w:sz="8" w:space="0" w:color="auto"/>
+            </w:tcBorders>
+            <w:shd w:val="clear" w:color="auto" w:fill="auto"/>
             <w:vAlign w:val="center"/>
             <w:hideMark/>
           </w:tcPr>
@@ -2133,53 +2210,39 @@
         </w:tc>
         <w:tc>
           <w:tcPr>
-            <w:tcW w:w="1424" w:type="dxa"/>
+            <w:tcW w:w="1341" w:type="dxa"/>
             <w:tcBorders>
               <w:top w:val="nil"/>
               <w:left w:val="nil"/>
-              <w:bottom w:val="single" w:sz="4" w:space="0" w:color="auto"/>
-              <w:right w:val="single" w:sz="4" w:space="0" w:color="auto"/>
-            </w:tcBorders>
-            <w:shd w:val="clear" w:color="auto" w:fill="auto"/>
-            <w:noWrap/>
-            <w:vAlign w:val="center"/>
-            <w:hideMark/>
-          </w:tcPr>
-          <w:p>
-            <w:pPr>
-              <w:spacing w:after="0" w:line="240" w:lineRule="auto"/>
-              <w:jc w:val="center"/>
-              <w:rPr>
-                <w:rFonts w:ascii="Tahoma" w:eastAsia="Times New Roman" w:hAnsi="Tahoma" w:cs="Tahoma"/>
-                <w:color w:val="000000"/>
-                <w:kern w:val="0"/>
-                <w:lang w:eastAsia="en-ID"/>
-                <w14:ligatures w14:val="none"/>
-              </w:rPr>
-            </w:pPr>
-            <w:r>
-              <w:rPr>
-                <w:rFonts w:ascii="Tahoma" w:eastAsia="Times New Roman" w:hAnsi="Tahoma" w:cs="Tahoma"/>
-                <w:color w:val="000000"/>
-                <w:kern w:val="0"/>
-                <w:lang w:eastAsia="en-ID"/>
-                <w14:ligatures w14:val="none"/>
-              </w:rPr>
-              <w:t>${total_</w:t>
-            </w:r>
-          </w:p>
-          <w:p>
-            <w:pPr>
-              <w:spacing w:after="0" w:line="240" w:lineRule="auto"/>
-              <w:jc w:val="center"/>
-              <w:rPr>
-                <w:rFonts w:ascii="Tahoma" w:eastAsia="Times New Roman" w:hAnsi="Tahoma" w:cs="Tahoma"/>
-                <w:color w:val="000000"/>
-                <w:kern w:val="0"/>
-                <w:lang w:eastAsia="en-ID"/>
-                <w14:ligatures w14:val="none"/>
-              </w:rPr>
-            </w:pPr>
+              <w:bottom w:val="single" w:sz="8" w:space="0" w:color="auto"/>
+              <w:right w:val="single" w:sz="8" w:space="0" w:color="auto"/>
+            </w:tcBorders>
+            <w:shd w:val="clear" w:color="auto" w:fill="auto"/>
+            <w:vAlign w:val="center"/>
+            <w:hideMark/>
+          </w:tcPr>
+          <w:p>
+            <w:pPr>
+              <w:spacing w:after="0" w:line="240" w:lineRule="auto"/>
+              <w:jc w:val="center"/>
+              <w:rPr>
+                <w:rFonts w:ascii="Tahoma" w:eastAsia="Times New Roman" w:hAnsi="Tahoma" w:cs="Tahoma"/>
+                <w:color w:val="000000"/>
+                <w:kern w:val="0"/>
+                <w:lang w:eastAsia="en-ID"/>
+                <w14:ligatures w14:val="none"/>
+              </w:rPr>
+            </w:pPr>
+            <w:r>
+              <w:rPr>
+                <w:rFonts w:ascii="Tahoma" w:eastAsia="Times New Roman" w:hAnsi="Tahoma" w:cs="Tahoma"/>
+                <w:color w:val="000000"/>
+                <w:kern w:val="0"/>
+                <w:lang w:eastAsia="en-ID"/>
+                <w14:ligatures w14:val="none"/>
+              </w:rPr>
+              <w:t>${</w:t>
+            </w:r>
             <w:proofErr w:type="spellStart"/>
             <w:r>
               <w:rPr>
@@ -2189,7 +2252,7 @@
                 <w:lang w:eastAsia="en-ID"/>
                 <w14:ligatures w14:val="none"/>
               </w:rPr>
-              <w:t>permintaan</w:t>
+              <w:t>total_permintaan</w:t>
             </w:r>
             <w:proofErr w:type="spellEnd"/>
             <w:r>
@@ -2210,11 +2273,10 @@
             <w:tcBorders>
               <w:top w:val="nil"/>
               <w:left w:val="nil"/>
-              <w:bottom w:val="single" w:sz="4" w:space="0" w:color="auto"/>
-              <w:right w:val="single" w:sz="4" w:space="0" w:color="auto"/>
-            </w:tcBorders>
-            <w:shd w:val="clear" w:color="auto" w:fill="auto"/>
-            <w:noWrap/>
+              <w:bottom w:val="single" w:sz="8" w:space="0" w:color="auto"/>
+              <w:right w:val="single" w:sz="8" w:space="0" w:color="auto"/>
+            </w:tcBorders>
+            <w:shd w:val="clear" w:color="auto" w:fill="auto"/>
             <w:vAlign w:val="center"/>
             <w:hideMark/>
           </w:tcPr>
@@ -2266,15 +2328,14 @@
         </w:tc>
         <w:tc>
           <w:tcPr>
-            <w:tcW w:w="1206" w:type="dxa"/>
+            <w:tcW w:w="1275" w:type="dxa"/>
             <w:tcBorders>
               <w:top w:val="nil"/>
               <w:left w:val="nil"/>
-              <w:bottom w:val="single" w:sz="4" w:space="0" w:color="auto"/>
-              <w:right w:val="single" w:sz="4" w:space="0" w:color="auto"/>
-            </w:tcBorders>
-            <w:shd w:val="clear" w:color="auto" w:fill="auto"/>
-            <w:noWrap/>
+              <w:bottom w:val="single" w:sz="8" w:space="0" w:color="auto"/>
+              <w:right w:val="single" w:sz="8" w:space="0" w:color="auto"/>
+            </w:tcBorders>
+            <w:shd w:val="clear" w:color="auto" w:fill="auto"/>
             <w:vAlign w:val="center"/>
             <w:hideMark/>
           </w:tcPr>
@@ -2326,15 +2387,14 @@
         </w:tc>
         <w:tc>
           <w:tcPr>
-            <w:tcW w:w="1196" w:type="dxa"/>
+            <w:tcW w:w="1276" w:type="dxa"/>
             <w:tcBorders>
               <w:top w:val="nil"/>
               <w:left w:val="nil"/>
-              <w:bottom w:val="single" w:sz="4" w:space="0" w:color="auto"/>
-              <w:right w:val="single" w:sz="4" w:space="0" w:color="auto"/>
-            </w:tcBorders>
-            <w:shd w:val="clear" w:color="auto" w:fill="auto"/>
-            <w:noWrap/>
+              <w:bottom w:val="single" w:sz="8" w:space="0" w:color="auto"/>
+              <w:right w:val="single" w:sz="8" w:space="0" w:color="auto"/>
+            </w:tcBorders>
+            <w:shd w:val="clear" w:color="auto" w:fill="auto"/>
             <w:vAlign w:val="center"/>
             <w:hideMark/>
           </w:tcPr>
@@ -2386,172 +2446,193 @@
         </w:tc>
         <w:tc>
           <w:tcPr>
-            <w:tcW w:w="853" w:type="dxa"/>
+            <w:tcW w:w="992" w:type="dxa"/>
             <w:tcBorders>
               <w:top w:val="nil"/>
               <w:left w:val="nil"/>
-              <w:bottom w:val="single" w:sz="4" w:space="0" w:color="auto"/>
-              <w:right w:val="single" w:sz="4" w:space="0" w:color="auto"/>
-            </w:tcBorders>
-            <w:vAlign w:val="center"/>
-          </w:tcPr>
-          <w:p>
-            <w:pPr>
-              <w:spacing w:after="0" w:line="240" w:lineRule="auto"/>
-              <w:jc w:val="center"/>
-              <w:rPr>
-                <w:rFonts w:ascii="Tahoma" w:eastAsia="Times New Roman" w:hAnsi="Tahoma" w:cs="Tahoma"/>
-                <w:color w:val="000000"/>
-                <w:kern w:val="0"/>
-                <w:lang w:eastAsia="en-ID"/>
-                <w14:ligatures w14:val="none"/>
-              </w:rPr>
-            </w:pPr>
-          </w:p>
-        </w:tc>
-        <w:tc>
-          <w:tcPr>
-            <w:tcW w:w="1196" w:type="dxa"/>
-            <w:tcBorders>
-              <w:top w:val="single" w:sz="4" w:space="0" w:color="auto"/>
-              <w:left w:val="single" w:sz="4" w:space="0" w:color="auto"/>
-              <w:bottom w:val="single" w:sz="4" w:space="0" w:color="auto"/>
-              <w:right w:val="single" w:sz="4" w:space="0" w:color="auto"/>
-            </w:tcBorders>
-            <w:vAlign w:val="center"/>
-          </w:tcPr>
-          <w:p>
-            <w:pPr>
-              <w:spacing w:after="0" w:line="240" w:lineRule="auto"/>
-              <w:jc w:val="center"/>
-              <w:rPr>
-                <w:rFonts w:ascii="Tahoma" w:eastAsia="Times New Roman" w:hAnsi="Tahoma" w:cs="Tahoma"/>
-                <w:color w:val="000000"/>
-                <w:kern w:val="0"/>
-                <w:lang w:eastAsia="en-ID"/>
-                <w14:ligatures w14:val="none"/>
-              </w:rPr>
-            </w:pPr>
-            <w:r>
-              <w:rPr>
-                <w:rFonts w:ascii="Tahoma" w:eastAsia="Times New Roman" w:hAnsi="Tahoma" w:cs="Tahoma"/>
-                <w:color w:val="000000"/>
-                <w:kern w:val="0"/>
-                <w:lang w:eastAsia="en-ID"/>
-                <w14:ligatures w14:val="none"/>
-              </w:rPr>
-              <w:t>${</w:t>
-            </w:r>
-            <w:proofErr w:type="spellStart"/>
-            <w:r>
-              <w:rPr>
-                <w:rFonts w:ascii="Tahoma" w:eastAsia="Times New Roman" w:hAnsi="Tahoma" w:cs="Tahoma"/>
-                <w:color w:val="000000"/>
-                <w:kern w:val="0"/>
-                <w:lang w:eastAsia="en-ID"/>
-                <w14:ligatures w14:val="none"/>
-              </w:rPr>
-              <w:t>satuan</w:t>
-            </w:r>
-            <w:proofErr w:type="spellEnd"/>
-            <w:r>
-              <w:rPr>
-                <w:rFonts w:ascii="Tahoma" w:eastAsia="Times New Roman" w:hAnsi="Tahoma" w:cs="Tahoma"/>
-                <w:color w:val="000000"/>
-                <w:kern w:val="0"/>
-                <w:lang w:eastAsia="en-ID"/>
-                <w14:ligatures w14:val="none"/>
-              </w:rPr>
-              <w:t>}</w:t>
-            </w:r>
-          </w:p>
-        </w:tc>
-        <w:tc>
-          <w:tcPr>
-            <w:tcW w:w="1501" w:type="dxa"/>
-            <w:tcBorders>
-              <w:top w:val="single" w:sz="4" w:space="0" w:color="auto"/>
-              <w:left w:val="single" w:sz="4" w:space="0" w:color="auto"/>
-              <w:bottom w:val="single" w:sz="4" w:space="0" w:color="auto"/>
-              <w:right w:val="single" w:sz="4" w:space="0" w:color="auto"/>
-            </w:tcBorders>
-            <w:shd w:val="clear" w:color="auto" w:fill="auto"/>
-            <w:noWrap/>
-            <w:vAlign w:val="center"/>
-            <w:hideMark/>
-          </w:tcPr>
-          <w:p>
-            <w:pPr>
-              <w:spacing w:after="0" w:line="240" w:lineRule="auto"/>
-              <w:jc w:val="center"/>
-              <w:rPr>
-                <w:rFonts w:ascii="Tahoma" w:eastAsia="Times New Roman" w:hAnsi="Tahoma" w:cs="Tahoma"/>
-                <w:color w:val="000000"/>
-                <w:kern w:val="0"/>
-                <w:lang w:eastAsia="en-ID"/>
-                <w14:ligatures w14:val="none"/>
-              </w:rPr>
-            </w:pPr>
-            <w:r>
-              <w:rPr>
-                <w:rFonts w:ascii="Tahoma" w:eastAsia="Times New Roman" w:hAnsi="Tahoma" w:cs="Tahoma"/>
-                <w:color w:val="000000"/>
-                <w:kern w:val="0"/>
-                <w:lang w:eastAsia="en-ID"/>
-                <w14:ligatures w14:val="none"/>
-              </w:rPr>
-              <w:t>${</w:t>
-            </w:r>
-            <w:proofErr w:type="spellStart"/>
-            <w:r>
-              <w:rPr>
-                <w:rFonts w:ascii="Tahoma" w:eastAsia="Times New Roman" w:hAnsi="Tahoma" w:cs="Tahoma"/>
-                <w:color w:val="000000"/>
-                <w:kern w:val="0"/>
-                <w:lang w:eastAsia="en-ID"/>
-                <w14:ligatures w14:val="none"/>
-              </w:rPr>
-              <w:t>keperluan</w:t>
-            </w:r>
-            <w:proofErr w:type="spellEnd"/>
-            <w:r>
-              <w:rPr>
-                <w:rFonts w:ascii="Tahoma" w:eastAsia="Times New Roman" w:hAnsi="Tahoma" w:cs="Tahoma"/>
-                <w:color w:val="000000"/>
-                <w:kern w:val="0"/>
-                <w:lang w:eastAsia="en-ID"/>
-                <w14:ligatures w14:val="none"/>
-              </w:rPr>
-              <w:t>}</w:t>
-            </w:r>
-          </w:p>
-        </w:tc>
-        <w:tc>
-          <w:tcPr>
-            <w:tcW w:w="854" w:type="dxa"/>
+              <w:bottom w:val="single" w:sz="8" w:space="0" w:color="auto"/>
+              <w:right w:val="single" w:sz="8" w:space="0" w:color="auto"/>
+            </w:tcBorders>
+            <w:shd w:val="clear" w:color="auto" w:fill="auto"/>
+            <w:vAlign w:val="center"/>
+            <w:hideMark/>
+          </w:tcPr>
+          <w:p>
+            <w:pPr>
+              <w:spacing w:after="0" w:line="240" w:lineRule="auto"/>
+              <w:jc w:val="center"/>
+              <w:rPr>
+                <w:rFonts w:ascii="Tahoma" w:eastAsia="Times New Roman" w:hAnsi="Tahoma" w:cs="Tahoma"/>
+                <w:color w:val="000000"/>
+                <w:kern w:val="0"/>
+                <w:lang w:eastAsia="en-ID"/>
+                <w14:ligatures w14:val="none"/>
+              </w:rPr>
+            </w:pPr>
+            <w:r>
+              <w:rPr>
+                <w:rFonts w:ascii="Tahoma" w:eastAsia="Times New Roman" w:hAnsi="Tahoma" w:cs="Tahoma"/>
+                <w:color w:val="000000"/>
+                <w:kern w:val="0"/>
+                <w:lang w:eastAsia="en-ID"/>
+                <w14:ligatures w14:val="none"/>
+              </w:rPr>
+              <w:t> </w:t>
+            </w:r>
+          </w:p>
+        </w:tc>
+        <w:tc>
+          <w:tcPr>
+            <w:tcW w:w="1276" w:type="dxa"/>
             <w:tcBorders>
               <w:top w:val="nil"/>
               <w:left w:val="nil"/>
-              <w:bottom w:val="single" w:sz="4" w:space="0" w:color="auto"/>
-              <w:right w:val="single" w:sz="4" w:space="0" w:color="auto"/>
-            </w:tcBorders>
-            <w:shd w:val="clear" w:color="auto" w:fill="auto"/>
-            <w:noWrap/>
+              <w:bottom w:val="single" w:sz="8" w:space="0" w:color="auto"/>
+              <w:right w:val="single" w:sz="8" w:space="0" w:color="auto"/>
+            </w:tcBorders>
+            <w:shd w:val="clear" w:color="auto" w:fill="auto"/>
+            <w:vAlign w:val="center"/>
+            <w:hideMark/>
+          </w:tcPr>
+          <w:p>
+            <w:pPr>
+              <w:spacing w:after="0" w:line="240" w:lineRule="auto"/>
+              <w:jc w:val="center"/>
+              <w:rPr>
+                <w:rFonts w:ascii="Tahoma" w:eastAsia="Times New Roman" w:hAnsi="Tahoma" w:cs="Tahoma"/>
+                <w:color w:val="000000"/>
+                <w:kern w:val="0"/>
+                <w:lang w:eastAsia="en-ID"/>
+                <w14:ligatures w14:val="none"/>
+              </w:rPr>
+            </w:pPr>
+            <w:r>
+              <w:rPr>
+                <w:rFonts w:ascii="Tahoma" w:eastAsia="Times New Roman" w:hAnsi="Tahoma" w:cs="Tahoma"/>
+                <w:color w:val="000000"/>
+                <w:kern w:val="0"/>
+                <w:lang w:eastAsia="en-ID"/>
+                <w14:ligatures w14:val="none"/>
+              </w:rPr>
+              <w:t>${</w:t>
+            </w:r>
+            <w:proofErr w:type="spellStart"/>
+            <w:r>
+              <w:rPr>
+                <w:rFonts w:ascii="Tahoma" w:eastAsia="Times New Roman" w:hAnsi="Tahoma" w:cs="Tahoma"/>
+                <w:color w:val="000000"/>
+                <w:kern w:val="0"/>
+                <w:lang w:eastAsia="en-ID"/>
+                <w14:ligatures w14:val="none"/>
+              </w:rPr>
+              <w:t>satuan</w:t>
+            </w:r>
+            <w:proofErr w:type="spellEnd"/>
+            <w:r>
+              <w:rPr>
+                <w:rFonts w:ascii="Tahoma" w:eastAsia="Times New Roman" w:hAnsi="Tahoma" w:cs="Tahoma"/>
+                <w:color w:val="000000"/>
+                <w:kern w:val="0"/>
+                <w:lang w:eastAsia="en-ID"/>
+                <w14:ligatures w14:val="none"/>
+              </w:rPr>
+              <w:t>}</w:t>
+            </w:r>
+          </w:p>
+        </w:tc>
+        <w:tc>
+          <w:tcPr>
+            <w:tcW w:w="1134" w:type="dxa"/>
+            <w:tcBorders>
+              <w:top w:val="nil"/>
+              <w:left w:val="nil"/>
+              <w:bottom w:val="single" w:sz="8" w:space="0" w:color="auto"/>
+              <w:right w:val="single" w:sz="8" w:space="0" w:color="auto"/>
+            </w:tcBorders>
+            <w:shd w:val="clear" w:color="auto" w:fill="auto"/>
+            <w:vAlign w:val="center"/>
+            <w:hideMark/>
+          </w:tcPr>
+          <w:p>
+            <w:pPr>
+              <w:spacing w:after="0" w:line="240" w:lineRule="auto"/>
+              <w:jc w:val="center"/>
+              <w:rPr>
+                <w:rFonts w:ascii="Tahoma" w:eastAsia="Times New Roman" w:hAnsi="Tahoma" w:cs="Tahoma"/>
+                <w:color w:val="000000"/>
+                <w:kern w:val="0"/>
+                <w:lang w:eastAsia="en-ID"/>
+                <w14:ligatures w14:val="none"/>
+              </w:rPr>
+            </w:pPr>
+            <w:r>
+              <w:rPr>
+                <w:rFonts w:ascii="Tahoma" w:eastAsia="Times New Roman" w:hAnsi="Tahoma" w:cs="Tahoma"/>
+                <w:color w:val="000000"/>
+                <w:kern w:val="0"/>
+                <w:lang w:eastAsia="en-ID"/>
+                <w14:ligatures w14:val="none"/>
+              </w:rPr>
+              <w:t>${</w:t>
+            </w:r>
+            <w:proofErr w:type="spellStart"/>
+            <w:r>
+              <w:rPr>
+                <w:rFonts w:ascii="Tahoma" w:eastAsia="Times New Roman" w:hAnsi="Tahoma" w:cs="Tahoma"/>
+                <w:color w:val="000000"/>
+                <w:kern w:val="0"/>
+                <w:lang w:eastAsia="en-ID"/>
+                <w14:ligatures w14:val="none"/>
+              </w:rPr>
+              <w:t>keperluan</w:t>
+            </w:r>
+            <w:proofErr w:type="spellEnd"/>
+            <w:r>
+              <w:rPr>
+                <w:rFonts w:ascii="Tahoma" w:eastAsia="Times New Roman" w:hAnsi="Tahoma" w:cs="Tahoma"/>
+                <w:color w:val="000000"/>
+                <w:kern w:val="0"/>
+                <w:lang w:eastAsia="en-ID"/>
+                <w14:ligatures w14:val="none"/>
+              </w:rPr>
+              <w:t>}</w:t>
+            </w:r>
+          </w:p>
+        </w:tc>
+        <w:tc>
+          <w:tcPr>
+            <w:tcW w:w="1407" w:type="dxa"/>
+            <w:tcBorders>
+              <w:top w:val="nil"/>
+              <w:left w:val="nil"/>
+              <w:bottom w:val="single" w:sz="8" w:space="0" w:color="auto"/>
+              <w:right w:val="single" w:sz="8" w:space="0" w:color="auto"/>
+            </w:tcBorders>
+            <w:shd w:val="clear" w:color="auto" w:fill="auto"/>
             <w:vAlign w:val="bottom"/>
             <w:hideMark/>
           </w:tcPr>
           <w:p>
             <w:pPr>
               <w:spacing w:after="0" w:line="240" w:lineRule="auto"/>
-              <w:jc w:val="center"/>
-              <w:rPr>
-                <w:rFonts w:ascii="Aptos Narrow" w:eastAsia="Times New Roman" w:hAnsi="Aptos Narrow" w:cs="Times New Roman"/>
-                <w:color w:val="000000"/>
-                <w:kern w:val="0"/>
-                <w:lang w:eastAsia="en-ID"/>
-                <w14:ligatures w14:val="none"/>
-              </w:rPr>
-            </w:pPr>
+              <w:rPr>
+                <w:rFonts w:ascii="Aptos" w:eastAsia="Times New Roman" w:hAnsi="Aptos" w:cs="Times New Roman"/>
+                <w:color w:val="000000"/>
+                <w:kern w:val="0"/>
+                <w:lang w:eastAsia="en-ID"/>
+                <w14:ligatures w14:val="none"/>
+              </w:rPr>
+            </w:pPr>
+            <w:r>
+              <w:rPr>
+                <w:rFonts w:ascii="Aptos" w:eastAsia="Times New Roman" w:hAnsi="Aptos" w:cs="Times New Roman"/>
+                <w:color w:val="000000"/>
+                <w:kern w:val="0"/>
+                <w:lang w:eastAsia="en-ID"/>
+                <w14:ligatures w14:val="none"/>
+              </w:rPr>
+              <w:t> </w:t>
+            </w:r>
           </w:p>
         </w:tc>
       </w:tr>
@@ -4158,4 +4239,16 @@
     </a:ext>
   </a:extLst>
 </a:theme>
+</file>
+
+<file path=customXml/item1.xml><?xml version="1.0" encoding="utf-8"?>
+<b:Sources xmlns:b="http://schemas.openxmlformats.org/officeDocument/2006/bibliography" xmlns="http://schemas.openxmlformats.org/officeDocument/2006/bibliography" SelectedStyle="\APASixthEditionOfficeOnline.xsl" StyleName="APA" Version="6"/>
+</file>
+
+<file path=customXml/itemProps1.xml><?xml version="1.0" encoding="utf-8"?>
+<ds:datastoreItem xmlns:ds="http://schemas.openxmlformats.org/officeDocument/2006/customXml" ds:itemID="{077AEFFA-5930-4206-A28F-21FB7D8F7A92}">
+  <ds:schemaRefs>
+    <ds:schemaRef ds:uri="http://schemas.openxmlformats.org/officeDocument/2006/bibliography"/>
+  </ds:schemaRefs>
+</ds:datastoreItem>
 </file>
</xml_diff>

<commit_message>
perbaikan template surat permintaan dan menambahkan kolom dan tabel yang sesuai dengan kebutuhan ditemplate yang sudah diberikan dari mitra. Penambahan file migration untuk menyimpan nilai sebelum dikurangi jumlah pengajuan permintaan barang
</commit_message>
<xml_diff>
--- a/public/templates/template_surat_permintaan_barang.docx
+++ b/public/templates/template_surat_permintaan_barang.docx
@@ -60,7 +60,6 @@
           <w:lang w:val="en-US"/>
         </w:rPr>
       </w:pPr>
-      <w:proofErr w:type="spellStart"/>
       <w:r>
         <w:rPr>
           <w:rFonts w:ascii="Tahoma" w:hAnsi="Tahoma" w:cs="Tahoma"/>
@@ -68,37 +67,7 @@
           <w:bCs/>
           <w:lang w:val="en-US"/>
         </w:rPr>
-        <w:t>Nomor</w:t>
-      </w:r>
-      <w:proofErr w:type="spellEnd"/>
-      <w:r>
-        <w:rPr>
-          <w:rFonts w:ascii="Tahoma" w:hAnsi="Tahoma" w:cs="Tahoma"/>
-          <w:b/>
-          <w:bCs/>
-          <w:lang w:val="en-US"/>
-        </w:rPr>
-        <w:t>: …………</w:t>
-      </w:r>
-      <w:proofErr w:type="gramStart"/>
-      <w:r>
-        <w:rPr>
-          <w:rFonts w:ascii="Tahoma" w:hAnsi="Tahoma" w:cs="Tahoma"/>
-          <w:b/>
-          <w:bCs/>
-          <w:lang w:val="en-US"/>
-        </w:rPr>
-        <w:t>…./</w:t>
-      </w:r>
-      <w:proofErr w:type="gramEnd"/>
-      <w:r>
-        <w:rPr>
-          <w:rFonts w:ascii="Tahoma" w:hAnsi="Tahoma" w:cs="Tahoma"/>
-          <w:b/>
-          <w:bCs/>
-          <w:lang w:val="en-US"/>
-        </w:rPr>
-        <w:t>………………../……………./………</w:t>
+        <w:t>Nomor: ……………./………………../……………./………</w:t>
       </w:r>
     </w:p>
     <w:p>
@@ -123,23 +92,7 @@
           <w:rFonts w:ascii="Tahoma" w:hAnsi="Tahoma" w:cs="Tahoma"/>
           <w:lang w:val="en-US"/>
         </w:rPr>
-        <w:t xml:space="preserve">Dasar </w:t>
-      </w:r>
-      <w:proofErr w:type="spellStart"/>
-      <w:r>
-        <w:rPr>
-          <w:rFonts w:ascii="Tahoma" w:hAnsi="Tahoma" w:cs="Tahoma"/>
-          <w:lang w:val="en-US"/>
-        </w:rPr>
-        <w:t>Permintaan</w:t>
-      </w:r>
-      <w:proofErr w:type="spellEnd"/>
-      <w:r>
-        <w:rPr>
-          <w:rFonts w:ascii="Tahoma" w:hAnsi="Tahoma" w:cs="Tahoma"/>
-          <w:lang w:val="en-US"/>
-        </w:rPr>
-        <w:t>:</w:t>
+        <w:t>Dasar Permintaan:</w:t>
       </w:r>
     </w:p>
     <w:p>
@@ -156,7 +109,6 @@
           <w:lang w:val="en-US"/>
         </w:rPr>
       </w:pPr>
-      <w:proofErr w:type="spellStart"/>
       <w:r>
         <w:rPr>
           <w:rFonts w:ascii="Tahoma" w:hAnsi="Tahoma" w:cs="Tahoma"/>
@@ -164,7 +116,6 @@
         </w:rPr>
         <w:t>Nomor</w:t>
       </w:r>
-      <w:proofErr w:type="spellEnd"/>
       <w:r>
         <w:rPr>
           <w:rFonts w:ascii="Tahoma" w:hAnsi="Tahoma" w:cs="Tahoma"/>
@@ -200,7 +151,6 @@
           <w:lang w:val="en-US"/>
         </w:rPr>
       </w:pPr>
-      <w:proofErr w:type="spellStart"/>
       <w:r>
         <w:rPr>
           <w:rFonts w:ascii="Tahoma" w:hAnsi="Tahoma" w:cs="Tahoma"/>
@@ -208,7 +158,6 @@
         </w:rPr>
         <w:t>Tanggal</w:t>
       </w:r>
-      <w:proofErr w:type="spellEnd"/>
       <w:r>
         <w:rPr>
           <w:lang w:val="en-US"/>
@@ -233,23 +182,7 @@
           <w:rFonts w:ascii="Calibri" w:hAnsi="Calibri" w:cs="Calibri"/>
           <w:lang w:val="en-US"/>
         </w:rPr>
-        <w:t>${</w:t>
-      </w:r>
-      <w:proofErr w:type="spellStart"/>
-      <w:r>
-        <w:rPr>
-          <w:rFonts w:ascii="Calibri" w:hAnsi="Calibri" w:cs="Calibri"/>
-          <w:lang w:val="en-US"/>
-        </w:rPr>
-        <w:t>tanggal_cetak</w:t>
-      </w:r>
-      <w:proofErr w:type="spellEnd"/>
-      <w:r>
-        <w:rPr>
-          <w:rFonts w:ascii="Calibri" w:hAnsi="Calibri" w:cs="Calibri"/>
-          <w:lang w:val="en-US"/>
-        </w:rPr>
-        <w:t>}</w:t>
+        <w:t>${tanggal_cetak}</w:t>
       </w:r>
     </w:p>
     <w:p>
@@ -265,31 +198,13 @@
           <w:lang w:val="en-US"/>
         </w:rPr>
       </w:pPr>
-      <w:proofErr w:type="spellStart"/>
       <w:r>
         <w:rPr>
           <w:rFonts w:ascii="Tahoma" w:hAnsi="Tahoma" w:cs="Tahoma"/>
           <w:lang w:val="en-US"/>
         </w:rPr>
-        <w:t>Pihak</w:t>
+        <w:t>Pihak yang meminta</w:t>
       </w:r>
-      <w:proofErr w:type="spellEnd"/>
-      <w:r>
-        <w:rPr>
-          <w:rFonts w:ascii="Tahoma" w:hAnsi="Tahoma" w:cs="Tahoma"/>
-          <w:lang w:val="en-US"/>
-        </w:rPr>
-        <w:t xml:space="preserve"> yang </w:t>
-      </w:r>
-      <w:proofErr w:type="spellStart"/>
-      <w:r>
-        <w:rPr>
-          <w:rFonts w:ascii="Tahoma" w:hAnsi="Tahoma" w:cs="Tahoma"/>
-          <w:lang w:val="en-US"/>
-        </w:rPr>
-        <w:t>meminta</w:t>
-      </w:r>
-      <w:proofErr w:type="spellEnd"/>
       <w:r>
         <w:rPr>
           <w:lang w:val="en-US"/>
@@ -310,7 +225,6 @@
         </w:rPr>
         <w:t>${</w:t>
       </w:r>
-      <w:proofErr w:type="spellStart"/>
       <w:r>
         <w:rPr>
           <w:rFonts w:ascii="Calibri" w:hAnsi="Calibri" w:cs="Calibri"/>
@@ -318,7 +232,6 @@
         </w:rPr>
         <w:t>unit_kerja</w:t>
       </w:r>
-      <w:proofErr w:type="spellEnd"/>
       <w:r>
         <w:rPr>
           <w:rFonts w:ascii="Calibri" w:hAnsi="Calibri" w:cs="Calibri"/>
@@ -350,10 +263,10 @@
         <w:gridCol w:w="703"/>
         <w:gridCol w:w="2981"/>
         <w:gridCol w:w="1341"/>
+        <w:gridCol w:w="1033"/>
+        <w:gridCol w:w="1134"/>
         <w:gridCol w:w="1276"/>
-        <w:gridCol w:w="1275"/>
-        <w:gridCol w:w="1276"/>
-        <w:gridCol w:w="992"/>
+        <w:gridCol w:w="1376"/>
         <w:gridCol w:w="1276"/>
         <w:gridCol w:w="1134"/>
         <w:gridCol w:w="1407"/>
@@ -563,37 +476,23 @@
                 <w14:ligatures w14:val="none"/>
               </w:rPr>
             </w:pPr>
-            <w:proofErr w:type="spellStart"/>
-            <w:r>
-              <w:rPr>
-                <w:rFonts w:ascii="Tahoma" w:eastAsia="Times New Roman" w:hAnsi="Tahoma" w:cs="Tahoma"/>
-                <w:color w:val="000000"/>
-                <w:kern w:val="0"/>
-                <w:sz w:val="20"/>
-                <w:szCs w:val="20"/>
-                <w:lang w:eastAsia="en-ID"/>
-                <w14:ligatures w14:val="none"/>
-              </w:rPr>
-              <w:t>Spesifikasi</w:t>
-            </w:r>
-            <w:proofErr w:type="spellEnd"/>
-            <w:r>
-              <w:rPr>
-                <w:rFonts w:ascii="Tahoma" w:eastAsia="Times New Roman" w:hAnsi="Tahoma" w:cs="Tahoma"/>
-                <w:color w:val="000000"/>
-                <w:kern w:val="0"/>
-                <w:sz w:val="20"/>
-                <w:szCs w:val="20"/>
-                <w:lang w:eastAsia="en-ID"/>
-                <w14:ligatures w14:val="none"/>
-              </w:rPr>
-              <w:t xml:space="preserve"> Nama Barang</w:t>
-            </w:r>
-          </w:p>
-        </w:tc>
-        <w:tc>
-          <w:tcPr>
-            <w:tcW w:w="2617" w:type="dxa"/>
+            <w:r>
+              <w:rPr>
+                <w:rFonts w:ascii="Tahoma" w:eastAsia="Times New Roman" w:hAnsi="Tahoma" w:cs="Tahoma"/>
+                <w:color w:val="000000"/>
+                <w:kern w:val="0"/>
+                <w:sz w:val="20"/>
+                <w:szCs w:val="20"/>
+                <w:lang w:eastAsia="en-ID"/>
+                <w14:ligatures w14:val="none"/>
+              </w:rPr>
+              <w:t>Spesifikasi Nama Barang</w:t>
+            </w:r>
+          </w:p>
+        </w:tc>
+        <w:tc>
+          <w:tcPr>
+            <w:tcW w:w="2374" w:type="dxa"/>
             <w:gridSpan w:val="2"/>
             <w:tcBorders>
               <w:top w:val="single" w:sz="8" w:space="0" w:color="auto"/>
@@ -619,51 +518,23 @@
                 <w14:ligatures w14:val="none"/>
               </w:rPr>
             </w:pPr>
-            <w:proofErr w:type="spellStart"/>
-            <w:r>
-              <w:rPr>
-                <w:rFonts w:ascii="Tahoma" w:eastAsia="Times New Roman" w:hAnsi="Tahoma" w:cs="Tahoma"/>
-                <w:color w:val="000000"/>
-                <w:kern w:val="0"/>
-                <w:sz w:val="20"/>
-                <w:szCs w:val="20"/>
-                <w:lang w:eastAsia="en-ID"/>
-                <w14:ligatures w14:val="none"/>
-              </w:rPr>
-              <w:t>Pengajuan</w:t>
-            </w:r>
-            <w:proofErr w:type="spellEnd"/>
-            <w:r>
-              <w:rPr>
-                <w:rFonts w:ascii="Tahoma" w:eastAsia="Times New Roman" w:hAnsi="Tahoma" w:cs="Tahoma"/>
-                <w:color w:val="000000"/>
-                <w:kern w:val="0"/>
-                <w:sz w:val="20"/>
-                <w:szCs w:val="20"/>
-                <w:lang w:eastAsia="en-ID"/>
-                <w14:ligatures w14:val="none"/>
-              </w:rPr>
-              <w:t xml:space="preserve"> </w:t>
-            </w:r>
-            <w:proofErr w:type="spellStart"/>
-            <w:r>
-              <w:rPr>
-                <w:rFonts w:ascii="Tahoma" w:eastAsia="Times New Roman" w:hAnsi="Tahoma" w:cs="Tahoma"/>
-                <w:color w:val="000000"/>
-                <w:kern w:val="0"/>
-                <w:sz w:val="20"/>
-                <w:szCs w:val="20"/>
-                <w:lang w:eastAsia="en-ID"/>
-                <w14:ligatures w14:val="none"/>
-              </w:rPr>
-              <w:t>Permintaan</w:t>
-            </w:r>
-            <w:proofErr w:type="spellEnd"/>
-          </w:p>
-        </w:tc>
-        <w:tc>
-          <w:tcPr>
-            <w:tcW w:w="2551" w:type="dxa"/>
+            <w:r>
+              <w:rPr>
+                <w:rFonts w:ascii="Tahoma" w:eastAsia="Times New Roman" w:hAnsi="Tahoma" w:cs="Tahoma"/>
+                <w:color w:val="000000"/>
+                <w:kern w:val="0"/>
+                <w:sz w:val="20"/>
+                <w:szCs w:val="20"/>
+                <w:lang w:eastAsia="en-ID"/>
+                <w14:ligatures w14:val="none"/>
+              </w:rPr>
+              <w:t>Pengajuan Permintaan</w:t>
+            </w:r>
+          </w:p>
+        </w:tc>
+        <w:tc>
+          <w:tcPr>
+            <w:tcW w:w="2410" w:type="dxa"/>
             <w:gridSpan w:val="2"/>
             <w:tcBorders>
               <w:top w:val="single" w:sz="8" w:space="0" w:color="auto"/>
@@ -689,51 +560,23 @@
                 <w14:ligatures w14:val="none"/>
               </w:rPr>
             </w:pPr>
-            <w:proofErr w:type="spellStart"/>
-            <w:r>
-              <w:rPr>
-                <w:rFonts w:ascii="Tahoma" w:eastAsia="Times New Roman" w:hAnsi="Tahoma" w:cs="Tahoma"/>
-                <w:color w:val="000000"/>
-                <w:kern w:val="0"/>
-                <w:sz w:val="20"/>
-                <w:szCs w:val="20"/>
-                <w:lang w:eastAsia="en-ID"/>
-                <w14:ligatures w14:val="none"/>
-              </w:rPr>
-              <w:t>Informasi</w:t>
-            </w:r>
-            <w:proofErr w:type="spellEnd"/>
-            <w:r>
-              <w:rPr>
-                <w:rFonts w:ascii="Tahoma" w:eastAsia="Times New Roman" w:hAnsi="Tahoma" w:cs="Tahoma"/>
-                <w:color w:val="000000"/>
-                <w:kern w:val="0"/>
-                <w:sz w:val="20"/>
-                <w:szCs w:val="20"/>
-                <w:lang w:eastAsia="en-ID"/>
-                <w14:ligatures w14:val="none"/>
-              </w:rPr>
-              <w:t xml:space="preserve"> Sisa Barang </w:t>
-            </w:r>
-            <w:proofErr w:type="spellStart"/>
-            <w:r>
-              <w:rPr>
-                <w:rFonts w:ascii="Tahoma" w:eastAsia="Times New Roman" w:hAnsi="Tahoma" w:cs="Tahoma"/>
-                <w:color w:val="000000"/>
-                <w:kern w:val="0"/>
-                <w:sz w:val="20"/>
-                <w:szCs w:val="20"/>
-                <w:lang w:eastAsia="en-ID"/>
-                <w14:ligatures w14:val="none"/>
-              </w:rPr>
-              <w:t>Persediaan</w:t>
-            </w:r>
-            <w:proofErr w:type="spellEnd"/>
-          </w:p>
-        </w:tc>
-        <w:tc>
-          <w:tcPr>
-            <w:tcW w:w="2268" w:type="dxa"/>
+            <w:r>
+              <w:rPr>
+                <w:rFonts w:ascii="Tahoma" w:eastAsia="Times New Roman" w:hAnsi="Tahoma" w:cs="Tahoma"/>
+                <w:color w:val="000000"/>
+                <w:kern w:val="0"/>
+                <w:sz w:val="20"/>
+                <w:szCs w:val="20"/>
+                <w:lang w:eastAsia="en-ID"/>
+                <w14:ligatures w14:val="none"/>
+              </w:rPr>
+              <w:t>Informasi Sisa Barang Persediaan</w:t>
+            </w:r>
+          </w:p>
+        </w:tc>
+        <w:tc>
+          <w:tcPr>
+            <w:tcW w:w="2652" w:type="dxa"/>
             <w:gridSpan w:val="2"/>
             <w:tcBorders>
               <w:top w:val="single" w:sz="8" w:space="0" w:color="auto"/>
@@ -759,72 +602,18 @@
                 <w14:ligatures w14:val="none"/>
               </w:rPr>
             </w:pPr>
-            <w:proofErr w:type="spellStart"/>
-            <w:r>
-              <w:rPr>
-                <w:rFonts w:ascii="Tahoma" w:eastAsia="Times New Roman" w:hAnsi="Tahoma" w:cs="Tahoma"/>
-                <w:color w:val="000000"/>
-                <w:kern w:val="0"/>
-                <w:sz w:val="20"/>
-                <w:szCs w:val="20"/>
-                <w:lang w:eastAsia="en-ID"/>
-                <w14:ligatures w14:val="none"/>
-              </w:rPr>
-              <w:t>Usulan</w:t>
-            </w:r>
-            <w:proofErr w:type="spellEnd"/>
-            <w:r>
-              <w:rPr>
-                <w:rFonts w:ascii="Tahoma" w:eastAsia="Times New Roman" w:hAnsi="Tahoma" w:cs="Tahoma"/>
-                <w:color w:val="000000"/>
-                <w:kern w:val="0"/>
-                <w:sz w:val="20"/>
-                <w:szCs w:val="20"/>
-                <w:lang w:eastAsia="en-ID"/>
-                <w14:ligatures w14:val="none"/>
-              </w:rPr>
-              <w:t xml:space="preserve"> </w:t>
-            </w:r>
-            <w:proofErr w:type="spellStart"/>
-            <w:r>
-              <w:rPr>
-                <w:rFonts w:ascii="Tahoma" w:eastAsia="Times New Roman" w:hAnsi="Tahoma" w:cs="Tahoma"/>
-                <w:color w:val="000000"/>
-                <w:kern w:val="0"/>
-                <w:sz w:val="20"/>
-                <w:szCs w:val="20"/>
-                <w:lang w:eastAsia="en-ID"/>
-                <w14:ligatures w14:val="none"/>
-              </w:rPr>
-              <w:t>Pengajuan</w:t>
-            </w:r>
-            <w:proofErr w:type="spellEnd"/>
-            <w:r>
-              <w:rPr>
-                <w:rFonts w:ascii="Tahoma" w:eastAsia="Times New Roman" w:hAnsi="Tahoma" w:cs="Tahoma"/>
-                <w:color w:val="000000"/>
-                <w:kern w:val="0"/>
-                <w:sz w:val="20"/>
-                <w:szCs w:val="20"/>
-                <w:lang w:eastAsia="en-ID"/>
-                <w14:ligatures w14:val="none"/>
-              </w:rPr>
-              <w:t xml:space="preserve"> </w:t>
-            </w:r>
-            <w:proofErr w:type="spellStart"/>
-            <w:r>
-              <w:rPr>
-                <w:rFonts w:ascii="Tahoma" w:eastAsia="Times New Roman" w:hAnsi="Tahoma" w:cs="Tahoma"/>
-                <w:color w:val="000000"/>
-                <w:kern w:val="0"/>
-                <w:sz w:val="20"/>
-                <w:szCs w:val="20"/>
-                <w:lang w:eastAsia="en-ID"/>
-                <w14:ligatures w14:val="none"/>
-              </w:rPr>
-              <w:t>Persetujuan</w:t>
-            </w:r>
-            <w:proofErr w:type="spellEnd"/>
+            <w:r>
+              <w:rPr>
+                <w:rFonts w:ascii="Tahoma" w:eastAsia="Times New Roman" w:hAnsi="Tahoma" w:cs="Tahoma"/>
+                <w:color w:val="000000"/>
+                <w:kern w:val="0"/>
+                <w:sz w:val="20"/>
+                <w:szCs w:val="20"/>
+                <w:lang w:eastAsia="en-ID"/>
+                <w14:ligatures w14:val="none"/>
+              </w:rPr>
+              <w:t>Usulan Pengajuan Persetujuan</w:t>
+            </w:r>
           </w:p>
         </w:tc>
         <w:tc>
@@ -855,7 +644,6 @@
                 <w14:ligatures w14:val="none"/>
               </w:rPr>
             </w:pPr>
-            <w:proofErr w:type="spellStart"/>
             <w:r>
               <w:rPr>
                 <w:rFonts w:ascii="Tahoma" w:eastAsia="Times New Roman" w:hAnsi="Tahoma" w:cs="Tahoma"/>
@@ -868,7 +656,6 @@
               </w:rPr>
               <w:t>Keperluan</w:t>
             </w:r>
-            <w:proofErr w:type="spellEnd"/>
           </w:p>
         </w:tc>
         <w:tc>
@@ -1086,7 +873,6 @@
                 <w14:ligatures w14:val="none"/>
               </w:rPr>
             </w:pPr>
-            <w:proofErr w:type="spellStart"/>
             <w:r>
               <w:rPr>
                 <w:rFonts w:ascii="Tahoma" w:eastAsia="Times New Roman" w:hAnsi="Tahoma" w:cs="Tahoma"/>
@@ -1099,12 +885,11 @@
               </w:rPr>
               <w:t>Jumlah</w:t>
             </w:r>
-            <w:proofErr w:type="spellEnd"/>
-          </w:p>
-        </w:tc>
-        <w:tc>
-          <w:tcPr>
-            <w:tcW w:w="1276" w:type="dxa"/>
+          </w:p>
+        </w:tc>
+        <w:tc>
+          <w:tcPr>
+            <w:tcW w:w="1033" w:type="dxa"/>
             <w:tcBorders>
               <w:top w:val="nil"/>
               <w:left w:val="nil"/>
@@ -1130,7 +915,6 @@
                 <w14:ligatures w14:val="none"/>
               </w:rPr>
             </w:pPr>
-            <w:proofErr w:type="spellStart"/>
             <w:r>
               <w:rPr>
                 <w:rFonts w:ascii="Tahoma" w:eastAsia="Times New Roman" w:hAnsi="Tahoma" w:cs="Tahoma"/>
@@ -1143,12 +927,11 @@
               </w:rPr>
               <w:t>Satuan</w:t>
             </w:r>
-            <w:proofErr w:type="spellEnd"/>
-          </w:p>
-        </w:tc>
-        <w:tc>
-          <w:tcPr>
-            <w:tcW w:w="1275" w:type="dxa"/>
+          </w:p>
+        </w:tc>
+        <w:tc>
+          <w:tcPr>
+            <w:tcW w:w="1134" w:type="dxa"/>
             <w:tcBorders>
               <w:top w:val="nil"/>
               <w:left w:val="nil"/>
@@ -1174,7 +957,6 @@
                 <w14:ligatures w14:val="none"/>
               </w:rPr>
             </w:pPr>
-            <w:proofErr w:type="spellStart"/>
             <w:r>
               <w:rPr>
                 <w:rFonts w:ascii="Tahoma" w:eastAsia="Times New Roman" w:hAnsi="Tahoma" w:cs="Tahoma"/>
@@ -1187,7 +969,6 @@
               </w:rPr>
               <w:t>Jumlah</w:t>
             </w:r>
-            <w:proofErr w:type="spellEnd"/>
           </w:p>
         </w:tc>
         <w:tc>
@@ -1218,7 +999,6 @@
                 <w14:ligatures w14:val="none"/>
               </w:rPr>
             </w:pPr>
-            <w:proofErr w:type="spellStart"/>
             <w:r>
               <w:rPr>
                 <w:rFonts w:ascii="Tahoma" w:eastAsia="Times New Roman" w:hAnsi="Tahoma" w:cs="Tahoma"/>
@@ -1231,12 +1011,11 @@
               </w:rPr>
               <w:t>Satuan</w:t>
             </w:r>
-            <w:proofErr w:type="spellEnd"/>
-          </w:p>
-        </w:tc>
-        <w:tc>
-          <w:tcPr>
-            <w:tcW w:w="992" w:type="dxa"/>
+          </w:p>
+        </w:tc>
+        <w:tc>
+          <w:tcPr>
+            <w:tcW w:w="1376" w:type="dxa"/>
             <w:tcBorders>
               <w:top w:val="nil"/>
               <w:left w:val="nil"/>
@@ -1261,7 +1040,6 @@
                 <w14:ligatures w14:val="none"/>
               </w:rPr>
             </w:pPr>
-            <w:proofErr w:type="spellStart"/>
             <w:r>
               <w:rPr>
                 <w:rFonts w:ascii="Tahoma" w:eastAsia="Times New Roman" w:hAnsi="Tahoma" w:cs="Tahoma"/>
@@ -1274,7 +1052,6 @@
               </w:rPr>
               <w:t>Jumlah</w:t>
             </w:r>
-            <w:proofErr w:type="spellEnd"/>
           </w:p>
         </w:tc>
         <w:tc>
@@ -1304,7 +1081,6 @@
                 <w14:ligatures w14:val="none"/>
               </w:rPr>
             </w:pPr>
-            <w:proofErr w:type="spellStart"/>
             <w:r>
               <w:rPr>
                 <w:rFonts w:ascii="Tahoma" w:eastAsia="Times New Roman" w:hAnsi="Tahoma" w:cs="Tahoma"/>
@@ -1317,7 +1093,6 @@
               </w:rPr>
               <w:t>Satuan</w:t>
             </w:r>
-            <w:proofErr w:type="spellEnd"/>
           </w:p>
         </w:tc>
         <w:tc>
@@ -1644,7 +1419,7 @@
         </w:tc>
         <w:tc>
           <w:tcPr>
-            <w:tcW w:w="1276" w:type="dxa"/>
+            <w:tcW w:w="1033" w:type="dxa"/>
             <w:tcBorders>
               <w:top w:val="nil"/>
               <w:left w:val="nil"/>
@@ -1686,7 +1461,7 @@
         </w:tc>
         <w:tc>
           <w:tcPr>
-            <w:tcW w:w="1275" w:type="dxa"/>
+            <w:tcW w:w="1134" w:type="dxa"/>
             <w:tcBorders>
               <w:top w:val="nil"/>
               <w:left w:val="nil"/>
@@ -1770,7 +1545,7 @@
         </w:tc>
         <w:tc>
           <w:tcPr>
-            <w:tcW w:w="992" w:type="dxa"/>
+            <w:tcW w:w="1376" w:type="dxa"/>
             <w:tcBorders>
               <w:top w:val="nil"/>
               <w:left w:val="nil"/>
@@ -2028,29 +1803,7 @@
                 <w:lang w:eastAsia="en-ID"/>
                 <w14:ligatures w14:val="none"/>
               </w:rPr>
-              <w:t>${</w:t>
-            </w:r>
-            <w:proofErr w:type="spellStart"/>
-            <w:r>
-              <w:rPr>
-                <w:rFonts w:ascii="Tahoma" w:eastAsia="Times New Roman" w:hAnsi="Tahoma" w:cs="Tahoma"/>
-                <w:color w:val="000000"/>
-                <w:kern w:val="0"/>
-                <w:lang w:eastAsia="en-ID"/>
-                <w14:ligatures w14:val="none"/>
-              </w:rPr>
-              <w:t>kode_barang</w:t>
-            </w:r>
-            <w:proofErr w:type="spellEnd"/>
-            <w:r>
-              <w:rPr>
-                <w:rFonts w:ascii="Tahoma" w:eastAsia="Times New Roman" w:hAnsi="Tahoma" w:cs="Tahoma"/>
-                <w:color w:val="000000"/>
-                <w:kern w:val="0"/>
-                <w:lang w:eastAsia="en-ID"/>
-                <w14:ligatures w14:val="none"/>
-              </w:rPr>
-              <w:t>}</w:t>
+              <w:t>${kode_barang}</w:t>
             </w:r>
           </w:p>
         </w:tc>
@@ -2086,29 +1839,7 @@
                 <w:lang w:eastAsia="en-ID"/>
                 <w14:ligatures w14:val="none"/>
               </w:rPr>
-              <w:t>${</w:t>
-            </w:r>
-            <w:proofErr w:type="spellStart"/>
-            <w:r>
-              <w:rPr>
-                <w:rFonts w:ascii="Tahoma" w:eastAsia="Times New Roman" w:hAnsi="Tahoma" w:cs="Tahoma"/>
-                <w:color w:val="000000"/>
-                <w:kern w:val="0"/>
-                <w:lang w:eastAsia="en-ID"/>
-                <w14:ligatures w14:val="none"/>
-              </w:rPr>
-              <w:t>nama_barang</w:t>
-            </w:r>
-            <w:proofErr w:type="spellEnd"/>
-            <w:r>
-              <w:rPr>
-                <w:rFonts w:ascii="Tahoma" w:eastAsia="Times New Roman" w:hAnsi="Tahoma" w:cs="Tahoma"/>
-                <w:color w:val="000000"/>
-                <w:kern w:val="0"/>
-                <w:lang w:eastAsia="en-ID"/>
-                <w14:ligatures w14:val="none"/>
-              </w:rPr>
-              <w:t>}</w:t>
+              <w:t>${nama_barang}</w:t>
             </w:r>
           </w:p>
         </w:tc>
@@ -2180,29 +1911,7 @@
                 <w:lang w:eastAsia="en-ID"/>
                 <w14:ligatures w14:val="none"/>
               </w:rPr>
-              <w:t>${</w:t>
-            </w:r>
-            <w:proofErr w:type="spellStart"/>
-            <w:r>
-              <w:rPr>
-                <w:rFonts w:ascii="Tahoma" w:eastAsia="Times New Roman" w:hAnsi="Tahoma" w:cs="Tahoma"/>
-                <w:color w:val="000000"/>
-                <w:kern w:val="0"/>
-                <w:lang w:eastAsia="en-ID"/>
-                <w14:ligatures w14:val="none"/>
-              </w:rPr>
-              <w:t>spesifikasi_nama_barang</w:t>
-            </w:r>
-            <w:proofErr w:type="spellEnd"/>
-            <w:r>
-              <w:rPr>
-                <w:rFonts w:ascii="Tahoma" w:eastAsia="Times New Roman" w:hAnsi="Tahoma" w:cs="Tahoma"/>
-                <w:color w:val="000000"/>
-                <w:kern w:val="0"/>
-                <w:lang w:eastAsia="en-ID"/>
-                <w14:ligatures w14:val="none"/>
-              </w:rPr>
-              <w:t>}</w:t>
+              <w:t>${spesifikasi_nama_barang}</w:t>
             </w:r>
           </w:p>
         </w:tc>
@@ -2239,35 +1948,13 @@
                 <w:lang w:eastAsia="en-ID"/>
                 <w14:ligatures w14:val="none"/>
               </w:rPr>
-              <w:t>${</w:t>
-            </w:r>
-            <w:proofErr w:type="spellStart"/>
-            <w:r>
-              <w:rPr>
-                <w:rFonts w:ascii="Tahoma" w:eastAsia="Times New Roman" w:hAnsi="Tahoma" w:cs="Tahoma"/>
-                <w:color w:val="000000"/>
-                <w:kern w:val="0"/>
-                <w:lang w:eastAsia="en-ID"/>
-                <w14:ligatures w14:val="none"/>
-              </w:rPr>
-              <w:t>total_permintaan</w:t>
-            </w:r>
-            <w:proofErr w:type="spellEnd"/>
-            <w:r>
-              <w:rPr>
-                <w:rFonts w:ascii="Tahoma" w:eastAsia="Times New Roman" w:hAnsi="Tahoma" w:cs="Tahoma"/>
-                <w:color w:val="000000"/>
-                <w:kern w:val="0"/>
-                <w:lang w:eastAsia="en-ID"/>
-                <w14:ligatures w14:val="none"/>
-              </w:rPr>
-              <w:t>}</w:t>
-            </w:r>
-          </w:p>
-        </w:tc>
-        <w:tc>
-          <w:tcPr>
-            <w:tcW w:w="1276" w:type="dxa"/>
+              <w:t>${total_permintaan}</w:t>
+            </w:r>
+          </w:p>
+        </w:tc>
+        <w:tc>
+          <w:tcPr>
+            <w:tcW w:w="1033" w:type="dxa"/>
             <w:tcBorders>
               <w:top w:val="nil"/>
               <w:left w:val="nil"/>
@@ -2298,35 +1985,13 @@
                 <w:lang w:eastAsia="en-ID"/>
                 <w14:ligatures w14:val="none"/>
               </w:rPr>
-              <w:t>${</w:t>
-            </w:r>
-            <w:proofErr w:type="spellStart"/>
-            <w:r>
-              <w:rPr>
-                <w:rFonts w:ascii="Tahoma" w:eastAsia="Times New Roman" w:hAnsi="Tahoma" w:cs="Tahoma"/>
-                <w:color w:val="000000"/>
-                <w:kern w:val="0"/>
-                <w:lang w:eastAsia="en-ID"/>
-                <w14:ligatures w14:val="none"/>
-              </w:rPr>
-              <w:t>satuan</w:t>
-            </w:r>
-            <w:proofErr w:type="spellEnd"/>
-            <w:r>
-              <w:rPr>
-                <w:rFonts w:ascii="Tahoma" w:eastAsia="Times New Roman" w:hAnsi="Tahoma" w:cs="Tahoma"/>
-                <w:color w:val="000000"/>
-                <w:kern w:val="0"/>
-                <w:lang w:eastAsia="en-ID"/>
-                <w14:ligatures w14:val="none"/>
-              </w:rPr>
-              <w:t>}</w:t>
-            </w:r>
-          </w:p>
-        </w:tc>
-        <w:tc>
-          <w:tcPr>
-            <w:tcW w:w="1275" w:type="dxa"/>
+              <w:t>${satuan}</w:t>
+            </w:r>
+          </w:p>
+        </w:tc>
+        <w:tc>
+          <w:tcPr>
+            <w:tcW w:w="1134" w:type="dxa"/>
             <w:tcBorders>
               <w:top w:val="nil"/>
               <w:left w:val="nil"/>
@@ -2359,18 +2024,16 @@
               </w:rPr>
               <w:t>${</w:t>
             </w:r>
-            <w:proofErr w:type="spellStart"/>
-            <w:r>
-              <w:rPr>
-                <w:rFonts w:ascii="Tahoma" w:eastAsia="Times New Roman" w:hAnsi="Tahoma" w:cs="Tahoma"/>
-                <w:color w:val="000000"/>
-                <w:kern w:val="0"/>
-                <w:lang w:eastAsia="en-ID"/>
-                <w14:ligatures w14:val="none"/>
-              </w:rPr>
-              <w:t>jumlah</w:t>
-            </w:r>
-            <w:proofErr w:type="spellEnd"/>
+            <w:r>
+              <w:rPr>
+                <w:rFonts w:ascii="Tahoma" w:eastAsia="Times New Roman" w:hAnsi="Tahoma" w:cs="Tahoma"/>
+                <w:color w:val="000000"/>
+                <w:kern w:val="0"/>
+                <w:lang w:eastAsia="en-ID"/>
+                <w14:ligatures w14:val="none"/>
+              </w:rPr>
+              <w:t>stok_awal</w:t>
+            </w:r>
             <w:r>
               <w:rPr>
                 <w:rFonts w:ascii="Tahoma" w:eastAsia="Times New Roman" w:hAnsi="Tahoma" w:cs="Tahoma"/>
@@ -2416,35 +2079,13 @@
                 <w:lang w:eastAsia="en-ID"/>
                 <w14:ligatures w14:val="none"/>
               </w:rPr>
-              <w:t>${</w:t>
-            </w:r>
-            <w:proofErr w:type="spellStart"/>
-            <w:r>
-              <w:rPr>
-                <w:rFonts w:ascii="Tahoma" w:eastAsia="Times New Roman" w:hAnsi="Tahoma" w:cs="Tahoma"/>
-                <w:color w:val="000000"/>
-                <w:kern w:val="0"/>
-                <w:lang w:eastAsia="en-ID"/>
-                <w14:ligatures w14:val="none"/>
-              </w:rPr>
-              <w:t>satuan</w:t>
-            </w:r>
-            <w:proofErr w:type="spellEnd"/>
-            <w:r>
-              <w:rPr>
-                <w:rFonts w:ascii="Tahoma" w:eastAsia="Times New Roman" w:hAnsi="Tahoma" w:cs="Tahoma"/>
-                <w:color w:val="000000"/>
-                <w:kern w:val="0"/>
-                <w:lang w:eastAsia="en-ID"/>
-                <w14:ligatures w14:val="none"/>
-              </w:rPr>
-              <w:t>}</w:t>
-            </w:r>
-          </w:p>
-        </w:tc>
-        <w:tc>
-          <w:tcPr>
-            <w:tcW w:w="992" w:type="dxa"/>
+              <w:t>${satuan}</w:t>
+            </w:r>
+          </w:p>
+        </w:tc>
+        <w:tc>
+          <w:tcPr>
+            <w:tcW w:w="1376" w:type="dxa"/>
             <w:tcBorders>
               <w:top w:val="nil"/>
               <w:left w:val="nil"/>
@@ -2475,6 +2116,16 @@
                 <w:lang w:eastAsia="en-ID"/>
                 <w14:ligatures w14:val="none"/>
               </w:rPr>
+              <w:t>${usulan_pengajuan_persetujuan}</w:t>
+            </w:r>
+            <w:r>
+              <w:rPr>
+                <w:rFonts w:ascii="Tahoma" w:eastAsia="Times New Roman" w:hAnsi="Tahoma" w:cs="Tahoma"/>
+                <w:color w:val="000000"/>
+                <w:kern w:val="0"/>
+                <w:lang w:eastAsia="en-ID"/>
+                <w14:ligatures w14:val="none"/>
+              </w:rPr>
               <w:t> </w:t>
             </w:r>
           </w:p>
@@ -2512,29 +2163,7 @@
                 <w:lang w:eastAsia="en-ID"/>
                 <w14:ligatures w14:val="none"/>
               </w:rPr>
-              <w:t>${</w:t>
-            </w:r>
-            <w:proofErr w:type="spellStart"/>
-            <w:r>
-              <w:rPr>
-                <w:rFonts w:ascii="Tahoma" w:eastAsia="Times New Roman" w:hAnsi="Tahoma" w:cs="Tahoma"/>
-                <w:color w:val="000000"/>
-                <w:kern w:val="0"/>
-                <w:lang w:eastAsia="en-ID"/>
-                <w14:ligatures w14:val="none"/>
-              </w:rPr>
-              <w:t>satuan</w:t>
-            </w:r>
-            <w:proofErr w:type="spellEnd"/>
-            <w:r>
-              <w:rPr>
-                <w:rFonts w:ascii="Tahoma" w:eastAsia="Times New Roman" w:hAnsi="Tahoma" w:cs="Tahoma"/>
-                <w:color w:val="000000"/>
-                <w:kern w:val="0"/>
-                <w:lang w:eastAsia="en-ID"/>
-                <w14:ligatures w14:val="none"/>
-              </w:rPr>
-              <w:t>}</w:t>
+              <w:t>${satuan}</w:t>
             </w:r>
           </w:p>
         </w:tc>
@@ -2571,29 +2200,7 @@
                 <w:lang w:eastAsia="en-ID"/>
                 <w14:ligatures w14:val="none"/>
               </w:rPr>
-              <w:t>${</w:t>
-            </w:r>
-            <w:proofErr w:type="spellStart"/>
-            <w:r>
-              <w:rPr>
-                <w:rFonts w:ascii="Tahoma" w:eastAsia="Times New Roman" w:hAnsi="Tahoma" w:cs="Tahoma"/>
-                <w:color w:val="000000"/>
-                <w:kern w:val="0"/>
-                <w:lang w:eastAsia="en-ID"/>
-                <w14:ligatures w14:val="none"/>
-              </w:rPr>
-              <w:t>keperluan</w:t>
-            </w:r>
-            <w:proofErr w:type="spellEnd"/>
-            <w:r>
-              <w:rPr>
-                <w:rFonts w:ascii="Tahoma" w:eastAsia="Times New Roman" w:hAnsi="Tahoma" w:cs="Tahoma"/>
-                <w:color w:val="000000"/>
-                <w:kern w:val="0"/>
-                <w:lang w:eastAsia="en-ID"/>
-                <w14:ligatures w14:val="none"/>
-              </w:rPr>
-              <w:t>}</w:t>
+              <w:t>${keperluan}</w:t>
             </w:r>
           </w:p>
         </w:tc>
@@ -2607,12 +2214,13 @@
               <w:right w:val="single" w:sz="8" w:space="0" w:color="auto"/>
             </w:tcBorders>
             <w:shd w:val="clear" w:color="auto" w:fill="auto"/>
-            <w:vAlign w:val="bottom"/>
-            <w:hideMark/>
-          </w:tcPr>
-          <w:p>
-            <w:pPr>
-              <w:spacing w:after="0" w:line="240" w:lineRule="auto"/>
+            <w:vAlign w:val="center"/>
+            <w:hideMark/>
+          </w:tcPr>
+          <w:p>
+            <w:pPr>
+              <w:spacing w:after="0" w:line="240" w:lineRule="auto"/>
+              <w:jc w:val="center"/>
               <w:rPr>
                 <w:rFonts w:ascii="Aptos" w:eastAsia="Times New Roman" w:hAnsi="Aptos" w:cs="Times New Roman"/>
                 <w:color w:val="000000"/>
@@ -2629,7 +2237,7 @@
                 <w:lang w:eastAsia="en-ID"/>
                 <w14:ligatures w14:val="none"/>
               </w:rPr>
-              <w:t> </w:t>
+              <w:t>${jumlah}</w:t>
             </w:r>
           </w:p>
         </w:tc>
@@ -2653,37 +2261,12 @@
           <w:lang w:val="en-US"/>
         </w:rPr>
       </w:pPr>
-      <w:proofErr w:type="spellStart"/>
       <w:r>
         <w:rPr>
           <w:rFonts w:ascii="Tahoma" w:hAnsi="Tahoma" w:cs="Tahoma"/>
           <w:lang w:val="en-US"/>
         </w:rPr>
-        <w:t>Permendagri</w:t>
-      </w:r>
-      <w:proofErr w:type="spellEnd"/>
-      <w:r>
-        <w:rPr>
-          <w:rFonts w:ascii="Tahoma" w:hAnsi="Tahoma" w:cs="Tahoma"/>
-          <w:lang w:val="en-US"/>
-        </w:rPr>
-        <w:t xml:space="preserve"> No.24 </w:t>
-      </w:r>
-      <w:proofErr w:type="spellStart"/>
-      <w:r>
-        <w:rPr>
-          <w:rFonts w:ascii="Tahoma" w:hAnsi="Tahoma" w:cs="Tahoma"/>
-          <w:lang w:val="en-US"/>
-        </w:rPr>
-        <w:t>Tahun</w:t>
-      </w:r>
-      <w:proofErr w:type="spellEnd"/>
-      <w:r>
-        <w:rPr>
-          <w:rFonts w:ascii="Tahoma" w:hAnsi="Tahoma" w:cs="Tahoma"/>
-          <w:lang w:val="en-US"/>
-        </w:rPr>
-        <w:t xml:space="preserve"> 202</w:t>
+        <w:t>Permendagri No.24 Tahun 202</w:t>
       </w:r>
       <w:r>
         <w:rPr>
@@ -2733,21 +2316,7 @@
               <w:rPr>
                 <w:lang w:val="en-US"/>
               </w:rPr>
-              <w:t>${</w:t>
-            </w:r>
-            <w:proofErr w:type="spellStart"/>
-            <w:r>
-              <w:rPr>
-                <w:lang w:val="en-US"/>
-              </w:rPr>
-              <w:t>tanggal_cetak</w:t>
-            </w:r>
-            <w:proofErr w:type="spellEnd"/>
-            <w:r>
-              <w:rPr>
-                <w:lang w:val="en-US"/>
-              </w:rPr>
-              <w:t>}</w:t>
+              <w:t>${tanggal_cetak}</w:t>
             </w:r>
           </w:p>
         </w:tc>
@@ -2764,28 +2333,12 @@
                 <w:lang w:val="en-US"/>
               </w:rPr>
             </w:pPr>
-            <w:proofErr w:type="spellStart"/>
             <w:r>
               <w:rPr>
                 <w:lang w:val="en-US"/>
               </w:rPr>
-              <w:t>Pengurus</w:t>
-            </w:r>
-            <w:proofErr w:type="spellEnd"/>
-            <w:r>
-              <w:rPr>
-                <w:lang w:val="en-US"/>
-              </w:rPr>
-              <w:t xml:space="preserve"> Barang </w:t>
-            </w:r>
-            <w:proofErr w:type="spellStart"/>
-            <w:r>
-              <w:rPr>
-                <w:lang w:val="en-US"/>
-              </w:rPr>
-              <w:t>Persediaan</w:t>
-            </w:r>
-            <w:proofErr w:type="spellEnd"/>
+              <w:t>Pengurus Barang Persediaan</w:t>
+            </w:r>
           </w:p>
         </w:tc>
       </w:tr>
@@ -2875,16 +2428,8 @@
               <w:rPr>
                 <w:lang w:val="en-US"/>
               </w:rPr>
-              <w:t>NIP…………………………………………</w:t>
-            </w:r>
-            <w:proofErr w:type="gramStart"/>
-            <w:r>
-              <w:rPr>
-                <w:lang w:val="en-US"/>
-              </w:rPr>
-              <w:t>…..</w:t>
-            </w:r>
-            <w:proofErr w:type="gramEnd"/>
+              <w:t>NIP……………………………………………..</w:t>
+            </w:r>
           </w:p>
         </w:tc>
       </w:tr>
@@ -3608,7 +3153,6 @@
   <w:style w:type="character" w:default="1" w:styleId="DefaultParagraphFont">
     <w:name w:val="Default Paragraph Font"/>
     <w:uiPriority w:val="1"/>
-    <w:semiHidden/>
     <w:unhideWhenUsed/>
   </w:style>
   <w:style w:type="table" w:default="1" w:styleId="TableNormal">

</xml_diff>

<commit_message>
perbaikan problems confllic css dan tailwind element di page barang/index.blade.php dan permintaan/create.blade.php
</commit_message>
<xml_diff>
--- a/public/templates/template_surat_permintaan_barang.docx
+++ b/public/templates/template_surat_permintaan_barang.docx
@@ -2266,14 +2266,7 @@
           <w:rFonts w:ascii="Tahoma" w:hAnsi="Tahoma" w:cs="Tahoma"/>
           <w:lang w:val="en-US"/>
         </w:rPr>
-        <w:t>Permendagri No.24 Tahun 202</w:t>
-      </w:r>
-      <w:r>
-        <w:rPr>
-          <w:rFonts w:ascii="Tahoma" w:hAnsi="Tahoma" w:cs="Tahoma"/>
-          <w:lang w:val="en-US"/>
-        </w:rPr>
-        <w:t>1</w:t>
+        <w:t>Permendagri Nomor 47 Tahun 2021</w:t>
       </w:r>
     </w:p>
     <w:tbl>
@@ -3153,6 +3146,7 @@
   <w:style w:type="character" w:default="1" w:styleId="DefaultParagraphFont">
     <w:name w:val="Default Paragraph Font"/>
     <w:uiPriority w:val="1"/>
+    <w:semiHidden/>
     <w:unhideWhenUsed/>
   </w:style>
   <w:style w:type="table" w:default="1" w:styleId="TableNormal">

</xml_diff>